<commit_message>
cập nhật lược đồ tuần tự, đặc tả dạng ngôn ngữ cấu trúc
</commit_message>
<xml_diff>
--- a/report/Nhom11_BaiTapRequirementsDocument.docx
+++ b/report/Nhom11_BaiTapRequirementsDocument.docx
@@ -1,10 +1,10 @@
 
 <file path=word/document.xml><?xml version="1.0" encoding="utf-8"?>
-<w:document xmlns:wpc="http://schemas.microsoft.com/office/word/2010/wordprocessingCanvas" xmlns:cx="http://schemas.microsoft.com/office/drawing/2014/chartex" xmlns:cx1="http://schemas.microsoft.com/office/drawing/2015/9/8/chartex" xmlns:cx2="http://schemas.microsoft.com/office/drawing/2015/10/21/chartex" xmlns:cx3="http://schemas.microsoft.com/office/drawing/2016/5/9/chartex" xmlns:cx4="http://schemas.microsoft.com/office/drawing/2016/5/10/chartex" xmlns:cx5="http://schemas.microsoft.com/office/drawing/2016/5/11/chartex" xmlns:cx6="http://schemas.microsoft.com/office/drawing/2016/5/12/chartex" xmlns:cx7="http://schemas.microsoft.com/office/drawing/2016/5/13/chartex" xmlns:cx8="http://schemas.microsoft.com/office/drawing/2016/5/14/chartex" xmlns:mc="http://schemas.openxmlformats.org/markup-compatibility/2006" xmlns:aink="http://schemas.microsoft.com/office/drawing/2016/ink" xmlns:am3d="http://schemas.microsoft.com/office/drawing/2017/model3d" xmlns:o="urn:schemas-microsoft-com:office:office" xmlns:r="http://schemas.openxmlformats.org/officeDocument/2006/relationships" xmlns:m="http://schemas.openxmlformats.org/officeDocument/2006/math" xmlns:v="urn:schemas-microsoft-com:vml" xmlns:wp14="http://schemas.microsoft.com/office/word/2010/wordprocessingDrawing" xmlns:wp="http://schemas.openxmlformats.org/drawingml/2006/wordprocessingDrawing" xmlns:w10="urn:schemas-microsoft-com:office:word" xmlns:w="http://schemas.openxmlformats.org/wordprocessingml/2006/main" xmlns:w14="http://schemas.microsoft.com/office/word/2010/wordml" xmlns:w15="http://schemas.microsoft.com/office/word/2012/wordml" xmlns:w16cex="http://schemas.microsoft.com/office/word/2018/wordml/cex" xmlns:w16cid="http://schemas.microsoft.com/office/word/2016/wordml/cid" xmlns:w16="http://schemas.microsoft.com/office/word/2018/wordml" xmlns:w16sdtdh="http://schemas.microsoft.com/office/word/2020/wordml/sdtdatahash" xmlns:w16se="http://schemas.microsoft.com/office/word/2015/wordml/symex" xmlns:wpg="http://schemas.microsoft.com/office/word/2010/wordprocessingGroup" xmlns:wpi="http://schemas.microsoft.com/office/word/2010/wordprocessingInk" xmlns:wne="http://schemas.microsoft.com/office/word/2006/wordml" xmlns:wps="http://schemas.microsoft.com/office/word/2010/wordprocessingShape" mc:Ignorable="w14 w15 w16se w16cid w16 w16cex w16sdtdh wp14">
+<w:document xmlns:wpc="http://schemas.microsoft.com/office/word/2010/wordprocessingCanvas" xmlns:mc="http://schemas.openxmlformats.org/markup-compatibility/2006" xmlns:o="urn:schemas-microsoft-com:office:office" xmlns:r="http://schemas.openxmlformats.org/officeDocument/2006/relationships" xmlns:m="http://schemas.openxmlformats.org/officeDocument/2006/math" xmlns:v="urn:schemas-microsoft-com:vml" xmlns:wp14="http://schemas.microsoft.com/office/word/2010/wordprocessingDrawing" xmlns:wp="http://schemas.openxmlformats.org/drawingml/2006/wordprocessingDrawing" xmlns:w10="urn:schemas-microsoft-com:office:word" xmlns:w="http://schemas.openxmlformats.org/wordprocessingml/2006/main" xmlns:w14="http://schemas.microsoft.com/office/word/2010/wordml" xmlns:wpg="http://schemas.microsoft.com/office/word/2010/wordprocessingGroup" xmlns:wpi="http://schemas.microsoft.com/office/word/2010/wordprocessingInk" xmlns:wne="http://schemas.microsoft.com/office/word/2006/wordml" xmlns:wps="http://schemas.microsoft.com/office/word/2010/wordprocessingShape" mc:Ignorable="w14 wp14">
   <w:body>
     <w:p>
       <w:pPr>
-        <w:pStyle w:val="u3"/>
+        <w:pStyle w:val="Heading3"/>
         <w:keepNext w:val="0"/>
         <w:keepLines w:val="0"/>
         <w:shd w:val="clear" w:color="auto" w:fill="FFFFFF"/>
@@ -31,7 +31,7 @@
     </w:p>
     <w:p>
       <w:pPr>
-        <w:pStyle w:val="u3"/>
+        <w:pStyle w:val="Heading3"/>
         <w:keepNext w:val="0"/>
         <w:keepLines w:val="0"/>
         <w:shd w:val="clear" w:color="auto" w:fill="FFFFFF"/>
@@ -57,7 +57,7 @@
     </w:p>
     <w:p>
       <w:pPr>
-        <w:pStyle w:val="u3"/>
+        <w:pStyle w:val="Heading3"/>
         <w:keepNext w:val="0"/>
         <w:keepLines w:val="0"/>
         <w:shd w:val="clear" w:color="auto" w:fill="FFFFFF"/>
@@ -81,7 +81,7 @@
     </w:p>
     <w:p>
       <w:pPr>
-        <w:pStyle w:val="u3"/>
+        <w:pStyle w:val="Heading3"/>
         <w:keepNext w:val="0"/>
         <w:keepLines w:val="0"/>
         <w:shd w:val="clear" w:color="auto" w:fill="FFFFFF"/>
@@ -105,7 +105,7 @@
     </w:p>
     <w:p>
       <w:pPr>
-        <w:pStyle w:val="u3"/>
+        <w:pStyle w:val="Heading3"/>
         <w:keepNext w:val="0"/>
         <w:keepLines w:val="0"/>
         <w:shd w:val="clear" w:color="auto" w:fill="FFFFFF"/>
@@ -140,7 +140,7 @@
     </w:p>
     <w:p>
       <w:pPr>
-        <w:pStyle w:val="u3"/>
+        <w:pStyle w:val="Heading3"/>
         <w:keepNext w:val="0"/>
         <w:keepLines w:val="0"/>
         <w:shd w:val="clear" w:color="auto" w:fill="FFFFFF"/>
@@ -186,7 +186,7 @@
     </w:p>
     <w:p>
       <w:pPr>
-        <w:pStyle w:val="u3"/>
+        <w:pStyle w:val="Heading3"/>
         <w:keepNext w:val="0"/>
         <w:keepLines w:val="0"/>
         <w:shd w:val="clear" w:color="auto" w:fill="FFFFFF"/>
@@ -400,13 +400,131 @@
               </w:rPr>
             </w:pPr>
             <w:r>
-              <w:t xml:space="preserve">- Bản 1.0: giao diện đăng nhập, đăng xuất, </w:t>
-            </w:r>
-            <w:r>
-              <w:rPr>
-                <w:lang w:val="en-US"/>
-              </w:rPr>
-              <w:t>Quản lý nhân viên, Quản lý vị trí.</w:t>
+              <w:t>- Bả</w:t>
+            </w:r>
+            <w:r>
+              <w:t>n 1.0:</w:t>
+            </w:r>
+            <w:r>
+              <w:rPr>
+                <w:lang w:val="vi-VN"/>
+              </w:rPr>
+              <w:t xml:space="preserve"> chức năng </w:t>
+            </w:r>
+            <w:r>
+              <w:t xml:space="preserve">đăng nhập, đăng xuất, </w:t>
+            </w:r>
+            <w:proofErr w:type="spellStart"/>
+            <w:r>
+              <w:rPr>
+                <w:lang w:val="en-US"/>
+              </w:rPr>
+              <w:t>Quản</w:t>
+            </w:r>
+            <w:proofErr w:type="spellEnd"/>
+            <w:r>
+              <w:rPr>
+                <w:lang w:val="en-US"/>
+              </w:rPr>
+              <w:t xml:space="preserve"> </w:t>
+            </w:r>
+            <w:proofErr w:type="spellStart"/>
+            <w:r>
+              <w:rPr>
+                <w:lang w:val="en-US"/>
+              </w:rPr>
+              <w:t>lý</w:t>
+            </w:r>
+            <w:proofErr w:type="spellEnd"/>
+            <w:r>
+              <w:rPr>
+                <w:lang w:val="en-US"/>
+              </w:rPr>
+              <w:t xml:space="preserve"> </w:t>
+            </w:r>
+            <w:proofErr w:type="spellStart"/>
+            <w:r>
+              <w:rPr>
+                <w:lang w:val="en-US"/>
+              </w:rPr>
+              <w:t>nhân</w:t>
+            </w:r>
+            <w:proofErr w:type="spellEnd"/>
+            <w:r>
+              <w:rPr>
+                <w:lang w:val="en-US"/>
+              </w:rPr>
+              <w:t xml:space="preserve"> </w:t>
+            </w:r>
+            <w:proofErr w:type="spellStart"/>
+            <w:r>
+              <w:rPr>
+                <w:lang w:val="en-US"/>
+              </w:rPr>
+              <w:t>viên</w:t>
+            </w:r>
+            <w:proofErr w:type="spellEnd"/>
+            <w:r>
+              <w:rPr>
+                <w:lang w:val="en-US"/>
+              </w:rPr>
+              <w:t xml:space="preserve">, </w:t>
+            </w:r>
+            <w:proofErr w:type="spellStart"/>
+            <w:r>
+              <w:rPr>
+                <w:lang w:val="en-US"/>
+              </w:rPr>
+              <w:t>Quản</w:t>
+            </w:r>
+            <w:proofErr w:type="spellEnd"/>
+            <w:r>
+              <w:rPr>
+                <w:lang w:val="en-US"/>
+              </w:rPr>
+              <w:t xml:space="preserve"> </w:t>
+            </w:r>
+            <w:proofErr w:type="spellStart"/>
+            <w:r>
+              <w:rPr>
+                <w:lang w:val="en-US"/>
+              </w:rPr>
+              <w:t>lý</w:t>
+            </w:r>
+            <w:proofErr w:type="spellEnd"/>
+            <w:r>
+              <w:rPr>
+                <w:lang w:val="en-US"/>
+              </w:rPr>
+              <w:t xml:space="preserve"> </w:t>
+            </w:r>
+            <w:proofErr w:type="spellStart"/>
+            <w:r>
+              <w:rPr>
+                <w:lang w:val="en-US"/>
+              </w:rPr>
+              <w:t>vị</w:t>
+            </w:r>
+            <w:proofErr w:type="spellEnd"/>
+            <w:r>
+              <w:rPr>
+                <w:lang w:val="en-US"/>
+              </w:rPr>
+              <w:t xml:space="preserve"> </w:t>
+            </w:r>
+            <w:proofErr w:type="spellStart"/>
+            <w:r>
+              <w:rPr>
+                <w:lang w:val="en-US"/>
+              </w:rPr>
+              <w:t>trí</w:t>
+            </w:r>
+            <w:proofErr w:type="spellEnd"/>
+            <w:r>
+              <w:rPr>
+                <w:lang w:val="en-US"/>
+              </w:rPr>
+              <w:t>.</w:t>
             </w:r>
           </w:p>
           <w:p>
@@ -429,26 +547,425 @@
             <w:r>
               <w:t xml:space="preserve">: </w:t>
             </w:r>
-            <w:r>
-              <w:rPr>
-                <w:lang w:val="en-US"/>
-              </w:rPr>
-              <w:t>Quản lý giá vé</w:t>
-            </w:r>
-          </w:p>
-          <w:p>
-            <w:pPr>
-              <w:spacing w:before="240"/>
-              <w:jc w:val="both"/>
-            </w:pPr>
-            <w:r>
-              <w:t xml:space="preserve">- Bản 2.0: quản lý khách hàng (đăng ký/ gia hạn giá vé tháng)         </w:t>
-            </w:r>
-            <w:r>
-              <w:rPr>
-                <w:lang w:val="en-US"/>
-              </w:rPr>
-              <w:t>, Quản lý giá vé, Quản lý thẻ gửi xe, Thống kê doanh thu (lọc theo giờ ra - giờ vào), Cho xe vào bãi, Cho xe xuất bãi.</w:t>
+            <w:proofErr w:type="spellStart"/>
+            <w:r>
+              <w:rPr>
+                <w:lang w:val="en-US"/>
+              </w:rPr>
+              <w:t>Quản</w:t>
+            </w:r>
+            <w:proofErr w:type="spellEnd"/>
+            <w:r>
+              <w:rPr>
+                <w:lang w:val="en-US"/>
+              </w:rPr>
+              <w:t xml:space="preserve"> </w:t>
+            </w:r>
+            <w:proofErr w:type="spellStart"/>
+            <w:r>
+              <w:rPr>
+                <w:lang w:val="en-US"/>
+              </w:rPr>
+              <w:t>lý</w:t>
+            </w:r>
+            <w:proofErr w:type="spellEnd"/>
+            <w:r>
+              <w:rPr>
+                <w:lang w:val="en-US"/>
+              </w:rPr>
+              <w:t xml:space="preserve"> </w:t>
+            </w:r>
+            <w:proofErr w:type="spellStart"/>
+            <w:r>
+              <w:rPr>
+                <w:lang w:val="en-US"/>
+              </w:rPr>
+              <w:t>giá</w:t>
+            </w:r>
+            <w:proofErr w:type="spellEnd"/>
+            <w:r>
+              <w:rPr>
+                <w:lang w:val="en-US"/>
+              </w:rPr>
+              <w:t xml:space="preserve"> </w:t>
+            </w:r>
+            <w:proofErr w:type="spellStart"/>
+            <w:r>
+              <w:rPr>
+                <w:lang w:val="en-US"/>
+              </w:rPr>
+              <w:t>vé</w:t>
+            </w:r>
+            <w:proofErr w:type="spellEnd"/>
+          </w:p>
+          <w:p>
+            <w:pPr>
+              <w:spacing w:before="240"/>
+              <w:jc w:val="both"/>
+            </w:pPr>
+            <w:r>
+              <w:t>- Bản 2.0: quản</w:t>
+            </w:r>
+            <w:bookmarkStart w:id="2" w:name="_GoBack"/>
+            <w:bookmarkEnd w:id="2"/>
+            <w:r>
+              <w:t xml:space="preserve"> lý khách hàng (đăng ký/ gia hạn giá vé tháng)         </w:t>
+            </w:r>
+            <w:r>
+              <w:rPr>
+                <w:lang w:val="en-US"/>
+              </w:rPr>
+              <w:t xml:space="preserve">, </w:t>
+            </w:r>
+            <w:proofErr w:type="spellStart"/>
+            <w:r>
+              <w:rPr>
+                <w:lang w:val="en-US"/>
+              </w:rPr>
+              <w:t>Quản</w:t>
+            </w:r>
+            <w:proofErr w:type="spellEnd"/>
+            <w:r>
+              <w:rPr>
+                <w:lang w:val="en-US"/>
+              </w:rPr>
+              <w:t xml:space="preserve"> </w:t>
+            </w:r>
+            <w:proofErr w:type="spellStart"/>
+            <w:r>
+              <w:rPr>
+                <w:lang w:val="en-US"/>
+              </w:rPr>
+              <w:t>lý</w:t>
+            </w:r>
+            <w:proofErr w:type="spellEnd"/>
+            <w:r>
+              <w:rPr>
+                <w:lang w:val="en-US"/>
+              </w:rPr>
+              <w:t xml:space="preserve"> </w:t>
+            </w:r>
+            <w:proofErr w:type="spellStart"/>
+            <w:r>
+              <w:rPr>
+                <w:lang w:val="en-US"/>
+              </w:rPr>
+              <w:t>giá</w:t>
+            </w:r>
+            <w:proofErr w:type="spellEnd"/>
+            <w:r>
+              <w:rPr>
+                <w:lang w:val="en-US"/>
+              </w:rPr>
+              <w:t xml:space="preserve"> </w:t>
+            </w:r>
+            <w:proofErr w:type="spellStart"/>
+            <w:r>
+              <w:rPr>
+                <w:lang w:val="en-US"/>
+              </w:rPr>
+              <w:t>vé</w:t>
+            </w:r>
+            <w:proofErr w:type="spellEnd"/>
+            <w:r>
+              <w:rPr>
+                <w:lang w:val="en-US"/>
+              </w:rPr>
+              <w:t xml:space="preserve">, </w:t>
+            </w:r>
+            <w:proofErr w:type="spellStart"/>
+            <w:r>
+              <w:rPr>
+                <w:lang w:val="en-US"/>
+              </w:rPr>
+              <w:t>Quản</w:t>
+            </w:r>
+            <w:proofErr w:type="spellEnd"/>
+            <w:r>
+              <w:rPr>
+                <w:lang w:val="en-US"/>
+              </w:rPr>
+              <w:t xml:space="preserve"> </w:t>
+            </w:r>
+            <w:proofErr w:type="spellStart"/>
+            <w:r>
+              <w:rPr>
+                <w:lang w:val="en-US"/>
+              </w:rPr>
+              <w:t>lý</w:t>
+            </w:r>
+            <w:proofErr w:type="spellEnd"/>
+            <w:r>
+              <w:rPr>
+                <w:lang w:val="en-US"/>
+              </w:rPr>
+              <w:t xml:space="preserve"> </w:t>
+            </w:r>
+            <w:proofErr w:type="spellStart"/>
+            <w:r>
+              <w:rPr>
+                <w:lang w:val="en-US"/>
+              </w:rPr>
+              <w:t>thẻ</w:t>
+            </w:r>
+            <w:proofErr w:type="spellEnd"/>
+            <w:r>
+              <w:rPr>
+                <w:lang w:val="en-US"/>
+              </w:rPr>
+              <w:t xml:space="preserve"> </w:t>
+            </w:r>
+            <w:proofErr w:type="spellStart"/>
+            <w:r>
+              <w:rPr>
+                <w:lang w:val="en-US"/>
+              </w:rPr>
+              <w:t>gửi</w:t>
+            </w:r>
+            <w:proofErr w:type="spellEnd"/>
+            <w:r>
+              <w:rPr>
+                <w:lang w:val="en-US"/>
+              </w:rPr>
+              <w:t xml:space="preserve"> </w:t>
+            </w:r>
+            <w:proofErr w:type="spellStart"/>
+            <w:r>
+              <w:rPr>
+                <w:lang w:val="en-US"/>
+              </w:rPr>
+              <w:t>xe</w:t>
+            </w:r>
+            <w:proofErr w:type="spellEnd"/>
+            <w:r>
+              <w:rPr>
+                <w:lang w:val="en-US"/>
+              </w:rPr>
+              <w:t xml:space="preserve">, </w:t>
+            </w:r>
+            <w:proofErr w:type="spellStart"/>
+            <w:r>
+              <w:rPr>
+                <w:lang w:val="en-US"/>
+              </w:rPr>
+              <w:t>Thống</w:t>
+            </w:r>
+            <w:proofErr w:type="spellEnd"/>
+            <w:r>
+              <w:rPr>
+                <w:lang w:val="en-US"/>
+              </w:rPr>
+              <w:t xml:space="preserve"> </w:t>
+            </w:r>
+            <w:proofErr w:type="spellStart"/>
+            <w:r>
+              <w:rPr>
+                <w:lang w:val="en-US"/>
+              </w:rPr>
+              <w:t>kê</w:t>
+            </w:r>
+            <w:proofErr w:type="spellEnd"/>
+            <w:r>
+              <w:rPr>
+                <w:lang w:val="en-US"/>
+              </w:rPr>
+              <w:t xml:space="preserve"> </w:t>
+            </w:r>
+            <w:proofErr w:type="spellStart"/>
+            <w:r>
+              <w:rPr>
+                <w:lang w:val="en-US"/>
+              </w:rPr>
+              <w:t>doanh</w:t>
+            </w:r>
+            <w:proofErr w:type="spellEnd"/>
+            <w:r>
+              <w:rPr>
+                <w:lang w:val="en-US"/>
+              </w:rPr>
+              <w:t xml:space="preserve"> </w:t>
+            </w:r>
+            <w:proofErr w:type="spellStart"/>
+            <w:r>
+              <w:rPr>
+                <w:lang w:val="en-US"/>
+              </w:rPr>
+              <w:t>thu</w:t>
+            </w:r>
+            <w:proofErr w:type="spellEnd"/>
+            <w:r>
+              <w:rPr>
+                <w:lang w:val="en-US"/>
+              </w:rPr>
+              <w:t xml:space="preserve"> (</w:t>
+            </w:r>
+            <w:proofErr w:type="spellStart"/>
+            <w:r>
+              <w:rPr>
+                <w:lang w:val="en-US"/>
+              </w:rPr>
+              <w:t>lọc</w:t>
+            </w:r>
+            <w:proofErr w:type="spellEnd"/>
+            <w:r>
+              <w:rPr>
+                <w:lang w:val="en-US"/>
+              </w:rPr>
+              <w:t xml:space="preserve"> </w:t>
+            </w:r>
+            <w:proofErr w:type="spellStart"/>
+            <w:r>
+              <w:rPr>
+                <w:lang w:val="en-US"/>
+              </w:rPr>
+              <w:t>theo</w:t>
+            </w:r>
+            <w:proofErr w:type="spellEnd"/>
+            <w:r>
+              <w:rPr>
+                <w:lang w:val="en-US"/>
+              </w:rPr>
+              <w:t xml:space="preserve"> </w:t>
+            </w:r>
+            <w:proofErr w:type="spellStart"/>
+            <w:r>
+              <w:rPr>
+                <w:lang w:val="en-US"/>
+              </w:rPr>
+              <w:t>giờ</w:t>
+            </w:r>
+            <w:proofErr w:type="spellEnd"/>
+            <w:r>
+              <w:rPr>
+                <w:lang w:val="en-US"/>
+              </w:rPr>
+              <w:t xml:space="preserve"> </w:t>
+            </w:r>
+            <w:proofErr w:type="spellStart"/>
+            <w:r>
+              <w:rPr>
+                <w:lang w:val="en-US"/>
+              </w:rPr>
+              <w:t>ra</w:t>
+            </w:r>
+            <w:proofErr w:type="spellEnd"/>
+            <w:r>
+              <w:rPr>
+                <w:lang w:val="en-US"/>
+              </w:rPr>
+              <w:t xml:space="preserve"> - </w:t>
+            </w:r>
+            <w:proofErr w:type="spellStart"/>
+            <w:r>
+              <w:rPr>
+                <w:lang w:val="en-US"/>
+              </w:rPr>
+              <w:t>giờ</w:t>
+            </w:r>
+            <w:proofErr w:type="spellEnd"/>
+            <w:r>
+              <w:rPr>
+                <w:lang w:val="en-US"/>
+              </w:rPr>
+              <w:t xml:space="preserve"> </w:t>
+            </w:r>
+            <w:proofErr w:type="spellStart"/>
+            <w:r>
+              <w:rPr>
+                <w:lang w:val="en-US"/>
+              </w:rPr>
+              <w:t>vào</w:t>
+            </w:r>
+            <w:proofErr w:type="spellEnd"/>
+            <w:r>
+              <w:rPr>
+                <w:lang w:val="en-US"/>
+              </w:rPr>
+              <w:t xml:space="preserve">), Cho </w:t>
+            </w:r>
+            <w:proofErr w:type="spellStart"/>
+            <w:r>
+              <w:rPr>
+                <w:lang w:val="en-US"/>
+              </w:rPr>
+              <w:t>xe</w:t>
+            </w:r>
+            <w:proofErr w:type="spellEnd"/>
+            <w:r>
+              <w:rPr>
+                <w:lang w:val="en-US"/>
+              </w:rPr>
+              <w:t xml:space="preserve"> </w:t>
+            </w:r>
+            <w:proofErr w:type="spellStart"/>
+            <w:r>
+              <w:rPr>
+                <w:lang w:val="en-US"/>
+              </w:rPr>
+              <w:t>vào</w:t>
+            </w:r>
+            <w:proofErr w:type="spellEnd"/>
+            <w:r>
+              <w:rPr>
+                <w:lang w:val="en-US"/>
+              </w:rPr>
+              <w:t xml:space="preserve"> </w:t>
+            </w:r>
+            <w:proofErr w:type="spellStart"/>
+            <w:r>
+              <w:rPr>
+                <w:lang w:val="en-US"/>
+              </w:rPr>
+              <w:t>bãi</w:t>
+            </w:r>
+            <w:proofErr w:type="spellEnd"/>
+            <w:r>
+              <w:rPr>
+                <w:lang w:val="en-US"/>
+              </w:rPr>
+              <w:t xml:space="preserve">, Cho </w:t>
+            </w:r>
+            <w:proofErr w:type="spellStart"/>
+            <w:r>
+              <w:rPr>
+                <w:lang w:val="en-US"/>
+              </w:rPr>
+              <w:t>xe</w:t>
+            </w:r>
+            <w:proofErr w:type="spellEnd"/>
+            <w:r>
+              <w:rPr>
+                <w:lang w:val="en-US"/>
+              </w:rPr>
+              <w:t xml:space="preserve"> </w:t>
+            </w:r>
+            <w:proofErr w:type="spellStart"/>
+            <w:r>
+              <w:rPr>
+                <w:lang w:val="en-US"/>
+              </w:rPr>
+              <w:t>xuất</w:t>
+            </w:r>
+            <w:proofErr w:type="spellEnd"/>
+            <w:r>
+              <w:rPr>
+                <w:lang w:val="en-US"/>
+              </w:rPr>
+              <w:t xml:space="preserve"> </w:t>
+            </w:r>
+            <w:proofErr w:type="spellStart"/>
+            <w:r>
+              <w:rPr>
+                <w:lang w:val="en-US"/>
+              </w:rPr>
+              <w:t>bãi</w:t>
+            </w:r>
+            <w:proofErr w:type="spellEnd"/>
+            <w:r>
+              <w:rPr>
+                <w:lang w:val="en-US"/>
+              </w:rPr>
+              <w:t>.</w:t>
             </w:r>
           </w:p>
         </w:tc>
@@ -694,12 +1211,154 @@
             <w:r>
               <w:t xml:space="preserve">Bản 1.0: Giao diện, </w:t>
             </w:r>
-            <w:r>
-              <w:rPr>
-                <w:lang w:val="en-US"/>
-              </w:rPr>
-              <w:t>đăng nhập, đăng xuất; Quản lý nhân viên và vị trí</w:t>
-            </w:r>
+            <w:proofErr w:type="spellStart"/>
+            <w:r>
+              <w:rPr>
+                <w:lang w:val="en-US"/>
+              </w:rPr>
+              <w:t>đăng</w:t>
+            </w:r>
+            <w:proofErr w:type="spellEnd"/>
+            <w:r>
+              <w:rPr>
+                <w:lang w:val="en-US"/>
+              </w:rPr>
+              <w:t xml:space="preserve"> </w:t>
+            </w:r>
+            <w:proofErr w:type="spellStart"/>
+            <w:r>
+              <w:rPr>
+                <w:lang w:val="en-US"/>
+              </w:rPr>
+              <w:t>nhập</w:t>
+            </w:r>
+            <w:proofErr w:type="spellEnd"/>
+            <w:r>
+              <w:rPr>
+                <w:lang w:val="en-US"/>
+              </w:rPr>
+              <w:t xml:space="preserve">, </w:t>
+            </w:r>
+            <w:proofErr w:type="spellStart"/>
+            <w:r>
+              <w:rPr>
+                <w:lang w:val="en-US"/>
+              </w:rPr>
+              <w:t>đăng</w:t>
+            </w:r>
+            <w:proofErr w:type="spellEnd"/>
+            <w:r>
+              <w:rPr>
+                <w:lang w:val="en-US"/>
+              </w:rPr>
+              <w:t xml:space="preserve"> </w:t>
+            </w:r>
+            <w:proofErr w:type="spellStart"/>
+            <w:r>
+              <w:rPr>
+                <w:lang w:val="en-US"/>
+              </w:rPr>
+              <w:t>xuất</w:t>
+            </w:r>
+            <w:proofErr w:type="spellEnd"/>
+            <w:r>
+              <w:rPr>
+                <w:lang w:val="en-US"/>
+              </w:rPr>
+              <w:t xml:space="preserve">; </w:t>
+            </w:r>
+            <w:proofErr w:type="spellStart"/>
+            <w:r>
+              <w:rPr>
+                <w:lang w:val="en-US"/>
+              </w:rPr>
+              <w:t>Quản</w:t>
+            </w:r>
+            <w:proofErr w:type="spellEnd"/>
+            <w:r>
+              <w:rPr>
+                <w:lang w:val="en-US"/>
+              </w:rPr>
+              <w:t xml:space="preserve"> </w:t>
+            </w:r>
+            <w:proofErr w:type="spellStart"/>
+            <w:r>
+              <w:rPr>
+                <w:lang w:val="en-US"/>
+              </w:rPr>
+              <w:t>lý</w:t>
+            </w:r>
+            <w:proofErr w:type="spellEnd"/>
+            <w:r>
+              <w:rPr>
+                <w:lang w:val="en-US"/>
+              </w:rPr>
+              <w:t xml:space="preserve"> </w:t>
+            </w:r>
+            <w:proofErr w:type="spellStart"/>
+            <w:r>
+              <w:rPr>
+                <w:lang w:val="en-US"/>
+              </w:rPr>
+              <w:t>nhân</w:t>
+            </w:r>
+            <w:proofErr w:type="spellEnd"/>
+            <w:r>
+              <w:rPr>
+                <w:lang w:val="en-US"/>
+              </w:rPr>
+              <w:t xml:space="preserve"> </w:t>
+            </w:r>
+            <w:proofErr w:type="spellStart"/>
+            <w:r>
+              <w:rPr>
+                <w:lang w:val="en-US"/>
+              </w:rPr>
+              <w:t>viên</w:t>
+            </w:r>
+            <w:proofErr w:type="spellEnd"/>
+            <w:r>
+              <w:rPr>
+                <w:lang w:val="en-US"/>
+              </w:rPr>
+              <w:t xml:space="preserve"> </w:t>
+            </w:r>
+            <w:proofErr w:type="spellStart"/>
+            <w:r>
+              <w:rPr>
+                <w:lang w:val="en-US"/>
+              </w:rPr>
+              <w:t>và</w:t>
+            </w:r>
+            <w:proofErr w:type="spellEnd"/>
+            <w:r>
+              <w:rPr>
+                <w:lang w:val="en-US"/>
+              </w:rPr>
+              <w:t xml:space="preserve"> </w:t>
+            </w:r>
+            <w:proofErr w:type="spellStart"/>
+            <w:r>
+              <w:rPr>
+                <w:lang w:val="en-US"/>
+              </w:rPr>
+              <w:t>vị</w:t>
+            </w:r>
+            <w:proofErr w:type="spellEnd"/>
+            <w:r>
+              <w:rPr>
+                <w:lang w:val="en-US"/>
+              </w:rPr>
+              <w:t xml:space="preserve"> </w:t>
+            </w:r>
+            <w:proofErr w:type="spellStart"/>
+            <w:r>
+              <w:rPr>
+                <w:lang w:val="en-US"/>
+              </w:rPr>
+              <w:t>trí</w:t>
+            </w:r>
+            <w:proofErr w:type="spellEnd"/>
           </w:p>
           <w:p>
             <w:pPr>
@@ -716,8 +1375,198 @@
               <w:rPr>
                 <w:lang w:val="en-US"/>
               </w:rPr>
-              <w:t>, khách hàng thành viên, thẻ gửi xe và cho xe ra/ vào bãi xe</w:t>
-            </w:r>
+              <w:t xml:space="preserve">, </w:t>
+            </w:r>
+            <w:proofErr w:type="spellStart"/>
+            <w:r>
+              <w:rPr>
+                <w:lang w:val="en-US"/>
+              </w:rPr>
+              <w:t>khách</w:t>
+            </w:r>
+            <w:proofErr w:type="spellEnd"/>
+            <w:r>
+              <w:rPr>
+                <w:lang w:val="en-US"/>
+              </w:rPr>
+              <w:t xml:space="preserve"> </w:t>
+            </w:r>
+            <w:proofErr w:type="spellStart"/>
+            <w:r>
+              <w:rPr>
+                <w:lang w:val="en-US"/>
+              </w:rPr>
+              <w:t>hàng</w:t>
+            </w:r>
+            <w:proofErr w:type="spellEnd"/>
+            <w:r>
+              <w:rPr>
+                <w:lang w:val="en-US"/>
+              </w:rPr>
+              <w:t xml:space="preserve"> </w:t>
+            </w:r>
+            <w:proofErr w:type="spellStart"/>
+            <w:r>
+              <w:rPr>
+                <w:lang w:val="en-US"/>
+              </w:rPr>
+              <w:t>thành</w:t>
+            </w:r>
+            <w:proofErr w:type="spellEnd"/>
+            <w:r>
+              <w:rPr>
+                <w:lang w:val="en-US"/>
+              </w:rPr>
+              <w:t xml:space="preserve"> </w:t>
+            </w:r>
+            <w:proofErr w:type="spellStart"/>
+            <w:r>
+              <w:rPr>
+                <w:lang w:val="en-US"/>
+              </w:rPr>
+              <w:t>viên</w:t>
+            </w:r>
+            <w:proofErr w:type="spellEnd"/>
+            <w:r>
+              <w:rPr>
+                <w:lang w:val="en-US"/>
+              </w:rPr>
+              <w:t xml:space="preserve">, </w:t>
+            </w:r>
+            <w:proofErr w:type="spellStart"/>
+            <w:r>
+              <w:rPr>
+                <w:lang w:val="en-US"/>
+              </w:rPr>
+              <w:t>thẻ</w:t>
+            </w:r>
+            <w:proofErr w:type="spellEnd"/>
+            <w:r>
+              <w:rPr>
+                <w:lang w:val="en-US"/>
+              </w:rPr>
+              <w:t xml:space="preserve"> </w:t>
+            </w:r>
+            <w:proofErr w:type="spellStart"/>
+            <w:r>
+              <w:rPr>
+                <w:lang w:val="en-US"/>
+              </w:rPr>
+              <w:t>gửi</w:t>
+            </w:r>
+            <w:proofErr w:type="spellEnd"/>
+            <w:r>
+              <w:rPr>
+                <w:lang w:val="en-US"/>
+              </w:rPr>
+              <w:t xml:space="preserve"> </w:t>
+            </w:r>
+            <w:proofErr w:type="spellStart"/>
+            <w:r>
+              <w:rPr>
+                <w:lang w:val="en-US"/>
+              </w:rPr>
+              <w:t>xe</w:t>
+            </w:r>
+            <w:proofErr w:type="spellEnd"/>
+            <w:r>
+              <w:rPr>
+                <w:lang w:val="en-US"/>
+              </w:rPr>
+              <w:t xml:space="preserve"> </w:t>
+            </w:r>
+            <w:proofErr w:type="spellStart"/>
+            <w:r>
+              <w:rPr>
+                <w:lang w:val="en-US"/>
+              </w:rPr>
+              <w:t>và</w:t>
+            </w:r>
+            <w:proofErr w:type="spellEnd"/>
+            <w:r>
+              <w:rPr>
+                <w:lang w:val="en-US"/>
+              </w:rPr>
+              <w:t xml:space="preserve"> </w:t>
+            </w:r>
+            <w:proofErr w:type="spellStart"/>
+            <w:r>
+              <w:rPr>
+                <w:lang w:val="en-US"/>
+              </w:rPr>
+              <w:t>cho</w:t>
+            </w:r>
+            <w:proofErr w:type="spellEnd"/>
+            <w:r>
+              <w:rPr>
+                <w:lang w:val="en-US"/>
+              </w:rPr>
+              <w:t xml:space="preserve"> </w:t>
+            </w:r>
+            <w:proofErr w:type="spellStart"/>
+            <w:r>
+              <w:rPr>
+                <w:lang w:val="en-US"/>
+              </w:rPr>
+              <w:t>xe</w:t>
+            </w:r>
+            <w:proofErr w:type="spellEnd"/>
+            <w:r>
+              <w:rPr>
+                <w:lang w:val="en-US"/>
+              </w:rPr>
+              <w:t xml:space="preserve"> </w:t>
+            </w:r>
+            <w:proofErr w:type="spellStart"/>
+            <w:r>
+              <w:rPr>
+                <w:lang w:val="en-US"/>
+              </w:rPr>
+              <w:t>ra</w:t>
+            </w:r>
+            <w:proofErr w:type="spellEnd"/>
+            <w:r>
+              <w:rPr>
+                <w:lang w:val="en-US"/>
+              </w:rPr>
+              <w:t xml:space="preserve">/ </w:t>
+            </w:r>
+            <w:proofErr w:type="spellStart"/>
+            <w:r>
+              <w:rPr>
+                <w:lang w:val="en-US"/>
+              </w:rPr>
+              <w:t>vào</w:t>
+            </w:r>
+            <w:proofErr w:type="spellEnd"/>
+            <w:r>
+              <w:rPr>
+                <w:lang w:val="en-US"/>
+              </w:rPr>
+              <w:t xml:space="preserve"> </w:t>
+            </w:r>
+            <w:proofErr w:type="spellStart"/>
+            <w:r>
+              <w:rPr>
+                <w:lang w:val="en-US"/>
+              </w:rPr>
+              <w:t>bãi</w:t>
+            </w:r>
+            <w:proofErr w:type="spellEnd"/>
+            <w:r>
+              <w:rPr>
+                <w:lang w:val="en-US"/>
+              </w:rPr>
+              <w:t xml:space="preserve"> </w:t>
+            </w:r>
+            <w:proofErr w:type="spellStart"/>
+            <w:r>
+              <w:rPr>
+                <w:lang w:val="en-US"/>
+              </w:rPr>
+              <w:t>xe</w:t>
+            </w:r>
+            <w:proofErr w:type="spellEnd"/>
           </w:p>
           <w:p>
             <w:pPr>
@@ -1247,7 +2096,7 @@
           </w:p>
           <w:p>
             <w:pPr>
-              <w:pStyle w:val="u3"/>
+              <w:pStyle w:val="Heading3"/>
               <w:keepNext w:val="0"/>
               <w:keepLines w:val="0"/>
               <w:shd w:val="clear" w:color="auto" w:fill="FFFFFF"/>
@@ -1260,8 +2109,8 @@
                 <w:szCs w:val="22"/>
               </w:rPr>
             </w:pPr>
-            <w:bookmarkStart w:id="2" w:name="_xlmsubki0zy5" w:colFirst="0" w:colLast="0"/>
-            <w:bookmarkEnd w:id="2"/>
+            <w:bookmarkStart w:id="3" w:name="_xlmsubki0zy5" w:colFirst="0" w:colLast="0"/>
+            <w:bookmarkEnd w:id="3"/>
             <w:r>
               <w:rPr>
                 <w:b/>
@@ -1322,7 +2171,7 @@
           </w:p>
           <w:p>
             <w:pPr>
-              <w:pStyle w:val="u3"/>
+              <w:pStyle w:val="Heading3"/>
               <w:keepNext w:val="0"/>
               <w:keepLines w:val="0"/>
               <w:shd w:val="clear" w:color="auto" w:fill="FFFFFF"/>
@@ -1335,8 +2184,8 @@
                 <w:szCs w:val="22"/>
               </w:rPr>
             </w:pPr>
-            <w:bookmarkStart w:id="3" w:name="_nak9ijmnnxvs" w:colFirst="0" w:colLast="0"/>
-            <w:bookmarkEnd w:id="3"/>
+            <w:bookmarkStart w:id="4" w:name="_nak9ijmnnxvs" w:colFirst="0" w:colLast="0"/>
+            <w:bookmarkEnd w:id="4"/>
             <w:r>
               <w:rPr>
                 <w:b/>
@@ -1344,8 +2193,17 @@
                 <w:sz w:val="22"/>
                 <w:szCs w:val="22"/>
               </w:rPr>
+              <w:t xml:space="preserve">3. Đăng ký vé giữ xe tháng | Giúp người dùng đăng ký vé </w:t>
+            </w:r>
+            <w:r>
+              <w:rPr>
+                <w:b/>
+                <w:color w:val="24292E"/>
+                <w:sz w:val="22"/>
+                <w:szCs w:val="22"/>
+              </w:rPr>
               <w:lastRenderedPageBreak/>
-              <w:t>3. Đăng ký vé giữ xe tháng | Giúp người dùng đăng ký vé tháng</w:t>
+              <w:t>tháng</w:t>
             </w:r>
           </w:p>
           <w:p>
@@ -1462,7 +2320,7 @@
           </w:p>
           <w:p>
             <w:pPr>
-              <w:pStyle w:val="u3"/>
+              <w:pStyle w:val="Heading3"/>
               <w:keepNext w:val="0"/>
               <w:keepLines w:val="0"/>
               <w:shd w:val="clear" w:color="auto" w:fill="FFFFFF"/>
@@ -1475,8 +2333,8 @@
                 <w:szCs w:val="22"/>
               </w:rPr>
             </w:pPr>
-            <w:bookmarkStart w:id="4" w:name="_srvkfagcedav" w:colFirst="0" w:colLast="0"/>
-            <w:bookmarkEnd w:id="4"/>
+            <w:bookmarkStart w:id="5" w:name="_srvkfagcedav" w:colFirst="0" w:colLast="0"/>
+            <w:bookmarkEnd w:id="5"/>
             <w:r>
               <w:rPr>
                 <w:b/>
@@ -1537,7 +2395,7 @@
           </w:p>
           <w:p>
             <w:pPr>
-              <w:pStyle w:val="u3"/>
+              <w:pStyle w:val="Heading3"/>
               <w:keepNext w:val="0"/>
               <w:keepLines w:val="0"/>
               <w:shd w:val="clear" w:color="auto" w:fill="FFFFFF"/>
@@ -1550,8 +2408,8 @@
                 <w:szCs w:val="22"/>
               </w:rPr>
             </w:pPr>
-            <w:bookmarkStart w:id="5" w:name="_2vw9xfgfmiu2" w:colFirst="0" w:colLast="0"/>
-            <w:bookmarkEnd w:id="5"/>
+            <w:bookmarkStart w:id="6" w:name="_2vw9xfgfmiu2" w:colFirst="0" w:colLast="0"/>
+            <w:bookmarkEnd w:id="6"/>
             <w:r>
               <w:rPr>
                 <w:b/>
@@ -1628,7 +2486,7 @@
           </w:p>
           <w:p>
             <w:pPr>
-              <w:pStyle w:val="u3"/>
+              <w:pStyle w:val="Heading3"/>
               <w:keepNext w:val="0"/>
               <w:keepLines w:val="0"/>
               <w:shd w:val="clear" w:color="auto" w:fill="FFFFFF"/>
@@ -1641,8 +2499,8 @@
                 <w:szCs w:val="22"/>
               </w:rPr>
             </w:pPr>
-            <w:bookmarkStart w:id="6" w:name="_lwa9zmdqe8nc" w:colFirst="0" w:colLast="0"/>
-            <w:bookmarkEnd w:id="6"/>
+            <w:bookmarkStart w:id="7" w:name="_lwa9zmdqe8nc" w:colFirst="0" w:colLast="0"/>
+            <w:bookmarkEnd w:id="7"/>
             <w:r>
               <w:rPr>
                 <w:b/>
@@ -1720,7 +2578,7 @@
           </w:p>
           <w:p>
             <w:pPr>
-              <w:pStyle w:val="u3"/>
+              <w:pStyle w:val="Heading3"/>
               <w:keepNext w:val="0"/>
               <w:keepLines w:val="0"/>
               <w:shd w:val="clear" w:color="auto" w:fill="FFFFFF"/>
@@ -1733,8 +2591,8 @@
                 <w:szCs w:val="22"/>
               </w:rPr>
             </w:pPr>
-            <w:bookmarkStart w:id="7" w:name="_fl1mdj3xpqh" w:colFirst="0" w:colLast="0"/>
-            <w:bookmarkEnd w:id="7"/>
+            <w:bookmarkStart w:id="8" w:name="_fl1mdj3xpqh" w:colFirst="0" w:colLast="0"/>
+            <w:bookmarkEnd w:id="8"/>
             <w:r>
               <w:rPr>
                 <w:b/>
@@ -1795,7 +2653,7 @@
           </w:p>
           <w:p>
             <w:pPr>
-              <w:pStyle w:val="u3"/>
+              <w:pStyle w:val="Heading3"/>
               <w:keepNext w:val="0"/>
               <w:keepLines w:val="0"/>
               <w:shd w:val="clear" w:color="auto" w:fill="FFFFFF"/>
@@ -1808,8 +2666,8 @@
                 <w:szCs w:val="22"/>
               </w:rPr>
             </w:pPr>
-            <w:bookmarkStart w:id="8" w:name="_xmtjmdvcsky" w:colFirst="0" w:colLast="0"/>
-            <w:bookmarkEnd w:id="8"/>
+            <w:bookmarkStart w:id="9" w:name="_xmtjmdvcsky" w:colFirst="0" w:colLast="0"/>
+            <w:bookmarkEnd w:id="9"/>
             <w:r>
               <w:rPr>
                 <w:b/>
@@ -1854,7 +2712,7 @@
           </w:p>
           <w:p>
             <w:pPr>
-              <w:pStyle w:val="u3"/>
+              <w:pStyle w:val="Heading3"/>
               <w:keepNext w:val="0"/>
               <w:keepLines w:val="0"/>
               <w:shd w:val="clear" w:color="auto" w:fill="FFFFFF"/>
@@ -1867,8 +2725,8 @@
                 <w:szCs w:val="22"/>
               </w:rPr>
             </w:pPr>
-            <w:bookmarkStart w:id="9" w:name="_c0xb2n9g5tcp" w:colFirst="0" w:colLast="0"/>
-            <w:bookmarkEnd w:id="9"/>
+            <w:bookmarkStart w:id="10" w:name="_c0xb2n9g5tcp" w:colFirst="0" w:colLast="0"/>
+            <w:bookmarkEnd w:id="10"/>
             <w:r>
               <w:rPr>
                 <w:b/>
@@ -1913,7 +2771,7 @@
           </w:p>
           <w:p>
             <w:pPr>
-              <w:pStyle w:val="u3"/>
+              <w:pStyle w:val="Heading3"/>
               <w:keepNext w:val="0"/>
               <w:keepLines w:val="0"/>
               <w:shd w:val="clear" w:color="auto" w:fill="FFFFFF"/>
@@ -1926,8 +2784,8 @@
                 <w:szCs w:val="22"/>
               </w:rPr>
             </w:pPr>
-            <w:bookmarkStart w:id="10" w:name="_46gmw14edxn3" w:colFirst="0" w:colLast="0"/>
-            <w:bookmarkEnd w:id="10"/>
+            <w:bookmarkStart w:id="11" w:name="_46gmw14edxn3" w:colFirst="0" w:colLast="0"/>
+            <w:bookmarkEnd w:id="11"/>
             <w:r>
               <w:rPr>
                 <w:b/>
@@ -1972,7 +2830,7 @@
           </w:p>
           <w:p>
             <w:pPr>
-              <w:pStyle w:val="u3"/>
+              <w:pStyle w:val="Heading3"/>
               <w:keepNext w:val="0"/>
               <w:keepLines w:val="0"/>
               <w:shd w:val="clear" w:color="auto" w:fill="FFFFFF"/>
@@ -1985,8 +2843,8 @@
                 <w:szCs w:val="22"/>
               </w:rPr>
             </w:pPr>
-            <w:bookmarkStart w:id="11" w:name="_chnjxyazzf0h" w:colFirst="0" w:colLast="0"/>
-            <w:bookmarkEnd w:id="11"/>
+            <w:bookmarkStart w:id="12" w:name="_chnjxyazzf0h" w:colFirst="0" w:colLast="0"/>
+            <w:bookmarkEnd w:id="12"/>
             <w:r>
               <w:rPr>
                 <w:b/>
@@ -2016,7 +2874,7 @@
           </w:p>
           <w:p>
             <w:pPr>
-              <w:pStyle w:val="u3"/>
+              <w:pStyle w:val="Heading3"/>
               <w:keepNext w:val="0"/>
               <w:keepLines w:val="0"/>
               <w:shd w:val="clear" w:color="auto" w:fill="FFFFFF"/>
@@ -2029,8 +2887,8 @@
                 <w:szCs w:val="22"/>
               </w:rPr>
             </w:pPr>
-            <w:bookmarkStart w:id="12" w:name="_am2raszalxdk" w:colFirst="0" w:colLast="0"/>
-            <w:bookmarkEnd w:id="12"/>
+            <w:bookmarkStart w:id="13" w:name="_am2raszalxdk" w:colFirst="0" w:colLast="0"/>
+            <w:bookmarkEnd w:id="13"/>
             <w:r>
               <w:rPr>
                 <w:b/>
@@ -2128,6 +2986,7 @@
               <w:rPr>
                 <w:noProof/>
                 <w:highlight w:val="yellow"/>
+                <w:lang w:val="en-US"/>
               </w:rPr>
               <w:drawing>
                 <wp:inline distT="114300" distB="114300" distL="114300" distR="114300" wp14:anchorId="3FC6BB6E" wp14:editId="46114912">
@@ -2143,7 +3002,7 @@
                           <pic:cNvPicPr preferRelativeResize="0"/>
                         </pic:nvPicPr>
                         <pic:blipFill>
-                          <a:blip r:embed="rId4"/>
+                          <a:blip r:embed="rId5"/>
                           <a:srcRect/>
                           <a:stretch>
                             <a:fillRect/>
@@ -2331,7 +3190,9 @@
               <w:rPr>
                 <w:noProof/>
                 <w:highlight w:val="yellow"/>
-              </w:rPr>
+                <w:lang w:val="en-US"/>
+              </w:rPr>
+              <w:lastRenderedPageBreak/>
               <w:drawing>
                 <wp:inline distT="114300" distB="114300" distL="114300" distR="114300" wp14:anchorId="202D16C6" wp14:editId="7CCF7E98">
                   <wp:extent cx="3819525" cy="1905000"/>
@@ -2346,7 +3207,7 @@
                           <pic:cNvPicPr preferRelativeResize="0"/>
                         </pic:nvPicPr>
                         <pic:blipFill>
-                          <a:blip r:embed="rId5"/>
+                          <a:blip r:embed="rId6"/>
                           <a:srcRect/>
                           <a:stretch>
                             <a:fillRect/>
@@ -2445,7 +3306,7 @@
 </file>
 
 <file path=word/styles.xml><?xml version="1.0" encoding="utf-8"?>
-<w:styles xmlns:mc="http://schemas.openxmlformats.org/markup-compatibility/2006" xmlns:r="http://schemas.openxmlformats.org/officeDocument/2006/relationships" xmlns:w="http://schemas.openxmlformats.org/wordprocessingml/2006/main" xmlns:w14="http://schemas.microsoft.com/office/word/2010/wordml" xmlns:w15="http://schemas.microsoft.com/office/word/2012/wordml" xmlns:w16cex="http://schemas.microsoft.com/office/word/2018/wordml/cex" xmlns:w16cid="http://schemas.microsoft.com/office/word/2016/wordml/cid" xmlns:w16="http://schemas.microsoft.com/office/word/2018/wordml" xmlns:w16sdtdh="http://schemas.microsoft.com/office/word/2020/wordml/sdtdatahash" xmlns:w16se="http://schemas.microsoft.com/office/word/2015/wordml/symex" mc:Ignorable="w14 w15 w16se w16cid w16 w16cex w16sdtdh">
+<w:styles xmlns:mc="http://schemas.openxmlformats.org/markup-compatibility/2006" xmlns:r="http://schemas.openxmlformats.org/officeDocument/2006/relationships" xmlns:w="http://schemas.openxmlformats.org/wordprocessingml/2006/main" xmlns:w14="http://schemas.microsoft.com/office/word/2010/wordml" mc:Ignorable="w14">
   <w:docDefaults>
     <w:rPrDefault>
       <w:rPr>
@@ -2461,392 +3322,153 @@
       </w:pPr>
     </w:pPrDefault>
   </w:docDefaults>
-  <w:latentStyles w:defLockedState="0" w:defUIPriority="99" w:defSemiHidden="0" w:defUnhideWhenUsed="0" w:defQFormat="0" w:count="376">
-    <w:lsdException w:name="Normal" w:uiPriority="0" w:qFormat="1"/>
-    <w:lsdException w:name="heading 1" w:uiPriority="9" w:qFormat="1"/>
-    <w:lsdException w:name="heading 2" w:semiHidden="1" w:uiPriority="9" w:unhideWhenUsed="1" w:qFormat="1"/>
-    <w:lsdException w:name="heading 3" w:semiHidden="1" w:uiPriority="9" w:unhideWhenUsed="1" w:qFormat="1"/>
-    <w:lsdException w:name="heading 4" w:semiHidden="1" w:uiPriority="9" w:unhideWhenUsed="1" w:qFormat="1"/>
-    <w:lsdException w:name="heading 5" w:semiHidden="1" w:uiPriority="9" w:unhideWhenUsed="1" w:qFormat="1"/>
-    <w:lsdException w:name="heading 6" w:semiHidden="1" w:uiPriority="9" w:unhideWhenUsed="1" w:qFormat="1"/>
-    <w:lsdException w:name="heading 7" w:semiHidden="1" w:uiPriority="9" w:unhideWhenUsed="1" w:qFormat="1"/>
-    <w:lsdException w:name="heading 8" w:semiHidden="1" w:uiPriority="9" w:unhideWhenUsed="1" w:qFormat="1"/>
-    <w:lsdException w:name="heading 9" w:semiHidden="1" w:uiPriority="9" w:unhideWhenUsed="1" w:qFormat="1"/>
-    <w:lsdException w:name="index 1" w:semiHidden="1" w:unhideWhenUsed="1"/>
-    <w:lsdException w:name="index 2" w:semiHidden="1" w:unhideWhenUsed="1"/>
-    <w:lsdException w:name="index 3" w:semiHidden="1" w:unhideWhenUsed="1"/>
-    <w:lsdException w:name="index 4" w:semiHidden="1" w:unhideWhenUsed="1"/>
-    <w:lsdException w:name="index 5" w:semiHidden="1" w:unhideWhenUsed="1"/>
-    <w:lsdException w:name="index 6" w:semiHidden="1" w:unhideWhenUsed="1"/>
-    <w:lsdException w:name="index 7" w:semiHidden="1" w:unhideWhenUsed="1"/>
-    <w:lsdException w:name="index 8" w:semiHidden="1" w:unhideWhenUsed="1"/>
-    <w:lsdException w:name="index 9" w:semiHidden="1" w:unhideWhenUsed="1"/>
-    <w:lsdException w:name="toc 1" w:semiHidden="1" w:uiPriority="39" w:unhideWhenUsed="1"/>
-    <w:lsdException w:name="toc 2" w:semiHidden="1" w:uiPriority="39" w:unhideWhenUsed="1"/>
-    <w:lsdException w:name="toc 3" w:semiHidden="1" w:uiPriority="39" w:unhideWhenUsed="1"/>
-    <w:lsdException w:name="toc 4" w:semiHidden="1" w:uiPriority="39" w:unhideWhenUsed="1"/>
-    <w:lsdException w:name="toc 5" w:semiHidden="1" w:uiPriority="39" w:unhideWhenUsed="1"/>
-    <w:lsdException w:name="toc 6" w:semiHidden="1" w:uiPriority="39" w:unhideWhenUsed="1"/>
-    <w:lsdException w:name="toc 7" w:semiHidden="1" w:uiPriority="39" w:unhideWhenUsed="1"/>
-    <w:lsdException w:name="toc 8" w:semiHidden="1" w:uiPriority="39" w:unhideWhenUsed="1"/>
-    <w:lsdException w:name="toc 9" w:semiHidden="1" w:uiPriority="39" w:unhideWhenUsed="1"/>
-    <w:lsdException w:name="Normal Indent" w:semiHidden="1" w:unhideWhenUsed="1"/>
-    <w:lsdException w:name="footnote text" w:semiHidden="1" w:unhideWhenUsed="1"/>
-    <w:lsdException w:name="annotation text" w:semiHidden="1" w:unhideWhenUsed="1"/>
-    <w:lsdException w:name="header" w:semiHidden="1" w:unhideWhenUsed="1"/>
-    <w:lsdException w:name="footer" w:semiHidden="1" w:unhideWhenUsed="1"/>
-    <w:lsdException w:name="index heading" w:semiHidden="1" w:unhideWhenUsed="1"/>
-    <w:lsdException w:name="caption" w:semiHidden="1" w:uiPriority="35" w:unhideWhenUsed="1" w:qFormat="1"/>
-    <w:lsdException w:name="table of figures" w:semiHidden="1" w:unhideWhenUsed="1"/>
-    <w:lsdException w:name="envelope address" w:semiHidden="1" w:unhideWhenUsed="1"/>
-    <w:lsdException w:name="envelope return" w:semiHidden="1" w:unhideWhenUsed="1"/>
-    <w:lsdException w:name="footnote reference" w:semiHidden="1" w:unhideWhenUsed="1"/>
-    <w:lsdException w:name="annotation reference" w:semiHidden="1" w:unhideWhenUsed="1"/>
-    <w:lsdException w:name="line number" w:semiHidden="1" w:unhideWhenUsed="1"/>
-    <w:lsdException w:name="page number" w:semiHidden="1" w:unhideWhenUsed="1"/>
-    <w:lsdException w:name="endnote reference" w:semiHidden="1" w:unhideWhenUsed="1"/>
-    <w:lsdException w:name="endnote text" w:semiHidden="1" w:unhideWhenUsed="1"/>
-    <w:lsdException w:name="table of authorities" w:semiHidden="1" w:unhideWhenUsed="1"/>
-    <w:lsdException w:name="macro" w:semiHidden="1" w:unhideWhenUsed="1"/>
-    <w:lsdException w:name="toa heading" w:semiHidden="1" w:unhideWhenUsed="1"/>
-    <w:lsdException w:name="List" w:semiHidden="1" w:unhideWhenUsed="1"/>
-    <w:lsdException w:name="List Bullet" w:semiHidden="1" w:unhideWhenUsed="1"/>
-    <w:lsdException w:name="List Number" w:semiHidden="1" w:unhideWhenUsed="1"/>
-    <w:lsdException w:name="List 2" w:semiHidden="1" w:unhideWhenUsed="1"/>
-    <w:lsdException w:name="List 3" w:semiHidden="1" w:unhideWhenUsed="1"/>
-    <w:lsdException w:name="List 4" w:semiHidden="1" w:unhideWhenUsed="1"/>
-    <w:lsdException w:name="List 5" w:semiHidden="1" w:unhideWhenUsed="1"/>
-    <w:lsdException w:name="List Bullet 2" w:semiHidden="1" w:unhideWhenUsed="1"/>
-    <w:lsdException w:name="List Bullet 3" w:semiHidden="1" w:unhideWhenUsed="1"/>
-    <w:lsdException w:name="List Bullet 4" w:semiHidden="1" w:unhideWhenUsed="1"/>
-    <w:lsdException w:name="List Bullet 5" w:semiHidden="1" w:unhideWhenUsed="1"/>
-    <w:lsdException w:name="List Number 2" w:semiHidden="1" w:unhideWhenUsed="1"/>
-    <w:lsdException w:name="List Number 3" w:semiHidden="1" w:unhideWhenUsed="1"/>
-    <w:lsdException w:name="List Number 4" w:semiHidden="1" w:unhideWhenUsed="1"/>
-    <w:lsdException w:name="List Number 5" w:semiHidden="1" w:unhideWhenUsed="1"/>
-    <w:lsdException w:name="Title" w:uiPriority="10" w:qFormat="1"/>
-    <w:lsdException w:name="Closing" w:semiHidden="1" w:unhideWhenUsed="1"/>
-    <w:lsdException w:name="Signature" w:semiHidden="1" w:unhideWhenUsed="1"/>
-    <w:lsdException w:name="Default Paragraph Font" w:semiHidden="1" w:uiPriority="1" w:unhideWhenUsed="1"/>
-    <w:lsdException w:name="Body Text" w:semiHidden="1" w:unhideWhenUsed="1"/>
-    <w:lsdException w:name="Body Text Indent" w:semiHidden="1" w:unhideWhenUsed="1"/>
-    <w:lsdException w:name="List Continue" w:semiHidden="1" w:unhideWhenUsed="1"/>
-    <w:lsdException w:name="List Continue 2" w:semiHidden="1" w:unhideWhenUsed="1"/>
-    <w:lsdException w:name="List Continue 3" w:semiHidden="1" w:unhideWhenUsed="1"/>
-    <w:lsdException w:name="List Continue 4" w:semiHidden="1" w:unhideWhenUsed="1"/>
-    <w:lsdException w:name="List Continue 5" w:semiHidden="1" w:unhideWhenUsed="1"/>
-    <w:lsdException w:name="Message Header" w:semiHidden="1" w:unhideWhenUsed="1"/>
-    <w:lsdException w:name="Subtitle" w:uiPriority="11" w:qFormat="1"/>
-    <w:lsdException w:name="Salutation" w:semiHidden="1" w:unhideWhenUsed="1"/>
-    <w:lsdException w:name="Date" w:semiHidden="1" w:unhideWhenUsed="1"/>
-    <w:lsdException w:name="Body Text First Indent" w:semiHidden="1" w:unhideWhenUsed="1"/>
-    <w:lsdException w:name="Body Text First Indent 2" w:semiHidden="1" w:unhideWhenUsed="1"/>
-    <w:lsdException w:name="Note Heading" w:semiHidden="1" w:unhideWhenUsed="1"/>
-    <w:lsdException w:name="Body Text 2" w:semiHidden="1" w:unhideWhenUsed="1"/>
-    <w:lsdException w:name="Body Text 3" w:semiHidden="1" w:unhideWhenUsed="1"/>
-    <w:lsdException w:name="Body Text Indent 2" w:semiHidden="1" w:unhideWhenUsed="1"/>
-    <w:lsdException w:name="Body Text Indent 3" w:semiHidden="1" w:unhideWhenUsed="1"/>
-    <w:lsdException w:name="Block Text" w:semiHidden="1" w:unhideWhenUsed="1"/>
-    <w:lsdException w:name="Hyperlink" w:semiHidden="1" w:unhideWhenUsed="1"/>
-    <w:lsdException w:name="FollowedHyperlink" w:semiHidden="1" w:unhideWhenUsed="1"/>
-    <w:lsdException w:name="Strong" w:uiPriority="22" w:qFormat="1"/>
-    <w:lsdException w:name="Emphasis" w:uiPriority="20" w:qFormat="1"/>
-    <w:lsdException w:name="Document Map" w:semiHidden="1" w:unhideWhenUsed="1"/>
-    <w:lsdException w:name="Plain Text" w:semiHidden="1" w:unhideWhenUsed="1"/>
-    <w:lsdException w:name="E-mail Signature" w:semiHidden="1" w:unhideWhenUsed="1"/>
-    <w:lsdException w:name="HTML Top of Form" w:semiHidden="1" w:unhideWhenUsed="1"/>
-    <w:lsdException w:name="HTML Bottom of Form" w:semiHidden="1" w:unhideWhenUsed="1"/>
-    <w:lsdException w:name="Normal (Web)" w:semiHidden="1" w:unhideWhenUsed="1"/>
-    <w:lsdException w:name="HTML Acronym" w:semiHidden="1" w:unhideWhenUsed="1"/>
-    <w:lsdException w:name="HTML Address" w:semiHidden="1" w:unhideWhenUsed="1"/>
-    <w:lsdException w:name="HTML Cite" w:semiHidden="1" w:unhideWhenUsed="1"/>
-    <w:lsdException w:name="HTML Code" w:semiHidden="1" w:unhideWhenUsed="1"/>
-    <w:lsdException w:name="HTML Definition" w:semiHidden="1" w:unhideWhenUsed="1"/>
-    <w:lsdException w:name="HTML Keyboard" w:semiHidden="1" w:unhideWhenUsed="1"/>
-    <w:lsdException w:name="HTML Preformatted" w:semiHidden="1" w:unhideWhenUsed="1"/>
-    <w:lsdException w:name="HTML Sample" w:semiHidden="1" w:unhideWhenUsed="1"/>
-    <w:lsdException w:name="HTML Typewriter" w:semiHidden="1" w:unhideWhenUsed="1"/>
-    <w:lsdException w:name="HTML Variable" w:semiHidden="1" w:unhideWhenUsed="1"/>
-    <w:lsdException w:name="Normal Table" w:semiHidden="1" w:unhideWhenUsed="1"/>
-    <w:lsdException w:name="annotation subject" w:semiHidden="1" w:unhideWhenUsed="1"/>
-    <w:lsdException w:name="No List" w:semiHidden="1" w:unhideWhenUsed="1"/>
-    <w:lsdException w:name="Outline List 1" w:semiHidden="1" w:unhideWhenUsed="1"/>
-    <w:lsdException w:name="Outline List 2" w:semiHidden="1" w:unhideWhenUsed="1"/>
-    <w:lsdException w:name="Outline List 3" w:semiHidden="1" w:unhideWhenUsed="1"/>
-    <w:lsdException w:name="Table Simple 1" w:semiHidden="1" w:unhideWhenUsed="1"/>
-    <w:lsdException w:name="Table Simple 2" w:semiHidden="1" w:unhideWhenUsed="1"/>
-    <w:lsdException w:name="Table Simple 3" w:semiHidden="1" w:unhideWhenUsed="1"/>
-    <w:lsdException w:name="Table Classic 1" w:semiHidden="1" w:unhideWhenUsed="1"/>
-    <w:lsdException w:name="Table Classic 2" w:semiHidden="1" w:unhideWhenUsed="1"/>
-    <w:lsdException w:name="Table Classic 3" w:semiHidden="1" w:unhideWhenUsed="1"/>
-    <w:lsdException w:name="Table Classic 4" w:semiHidden="1" w:unhideWhenUsed="1"/>
-    <w:lsdException w:name="Table Colorful 1" w:semiHidden="1" w:unhideWhenUsed="1"/>
-    <w:lsdException w:name="Table Colorful 2" w:semiHidden="1" w:unhideWhenUsed="1"/>
-    <w:lsdException w:name="Table Colorful 3" w:semiHidden="1" w:unhideWhenUsed="1"/>
-    <w:lsdException w:name="Table Columns 1" w:semiHidden="1" w:unhideWhenUsed="1"/>
-    <w:lsdException w:name="Table Columns 2" w:semiHidden="1" w:unhideWhenUsed="1"/>
-    <w:lsdException w:name="Table Columns 3" w:semiHidden="1" w:unhideWhenUsed="1"/>
-    <w:lsdException w:name="Table Columns 4" w:semiHidden="1" w:unhideWhenUsed="1"/>
-    <w:lsdException w:name="Table Columns 5" w:semiHidden="1" w:unhideWhenUsed="1"/>
-    <w:lsdException w:name="Table Grid 1" w:semiHidden="1" w:unhideWhenUsed="1"/>
-    <w:lsdException w:name="Table Grid 2" w:semiHidden="1" w:unhideWhenUsed="1"/>
-    <w:lsdException w:name="Table Grid 3" w:semiHidden="1" w:unhideWhenUsed="1"/>
-    <w:lsdException w:name="Table Grid 4" w:semiHidden="1" w:unhideWhenUsed="1"/>
-    <w:lsdException w:name="Table Grid 5" w:semiHidden="1" w:unhideWhenUsed="1"/>
-    <w:lsdException w:name="Table Grid 6" w:semiHidden="1" w:unhideWhenUsed="1"/>
-    <w:lsdException w:name="Table Grid 7" w:semiHidden="1" w:unhideWhenUsed="1"/>
-    <w:lsdException w:name="Table Grid 8" w:semiHidden="1" w:unhideWhenUsed="1"/>
-    <w:lsdException w:name="Table List 1" w:semiHidden="1" w:unhideWhenUsed="1"/>
-    <w:lsdException w:name="Table List 2" w:semiHidden="1" w:unhideWhenUsed="1"/>
-    <w:lsdException w:name="Table List 3" w:semiHidden="1" w:unhideWhenUsed="1"/>
-    <w:lsdException w:name="Table List 4" w:semiHidden="1" w:unhideWhenUsed="1"/>
-    <w:lsdException w:name="Table List 5" w:semiHidden="1" w:unhideWhenUsed="1"/>
-    <w:lsdException w:name="Table List 6" w:semiHidden="1" w:unhideWhenUsed="1"/>
-    <w:lsdException w:name="Table List 7" w:semiHidden="1" w:unhideWhenUsed="1"/>
-    <w:lsdException w:name="Table List 8" w:semiHidden="1" w:unhideWhenUsed="1"/>
-    <w:lsdException w:name="Table 3D effects 1" w:semiHidden="1" w:unhideWhenUsed="1"/>
-    <w:lsdException w:name="Table 3D effects 2" w:semiHidden="1" w:unhideWhenUsed="1"/>
-    <w:lsdException w:name="Table 3D effects 3" w:semiHidden="1" w:unhideWhenUsed="1"/>
-    <w:lsdException w:name="Table Contemporary" w:semiHidden="1" w:unhideWhenUsed="1"/>
-    <w:lsdException w:name="Table Elegant" w:semiHidden="1" w:unhideWhenUsed="1"/>
-    <w:lsdException w:name="Table Professional" w:semiHidden="1" w:unhideWhenUsed="1"/>
-    <w:lsdException w:name="Table Subtle 1" w:semiHidden="1" w:unhideWhenUsed="1"/>
-    <w:lsdException w:name="Table Subtle 2" w:semiHidden="1" w:unhideWhenUsed="1"/>
-    <w:lsdException w:name="Table Web 1" w:semiHidden="1" w:unhideWhenUsed="1"/>
-    <w:lsdException w:name="Table Web 2" w:semiHidden="1" w:unhideWhenUsed="1"/>
-    <w:lsdException w:name="Table Web 3" w:semiHidden="1" w:unhideWhenUsed="1"/>
-    <w:lsdException w:name="Balloon Text" w:semiHidden="1" w:unhideWhenUsed="1"/>
-    <w:lsdException w:name="Table Grid" w:uiPriority="39"/>
-    <w:lsdException w:name="Table Theme" w:semiHidden="1" w:unhideWhenUsed="1"/>
-    <w:lsdException w:name="Placeholder Text" w:semiHidden="1"/>
-    <w:lsdException w:name="No Spacing" w:uiPriority="1" w:qFormat="1"/>
-    <w:lsdException w:name="Light Shading" w:uiPriority="60"/>
-    <w:lsdException w:name="Light List" w:uiPriority="61"/>
-    <w:lsdException w:name="Light Grid" w:uiPriority="62"/>
-    <w:lsdException w:name="Medium Shading 1" w:uiPriority="63"/>
-    <w:lsdException w:name="Medium Shading 2" w:uiPriority="64"/>
-    <w:lsdException w:name="Medium List 1" w:uiPriority="65"/>
-    <w:lsdException w:name="Medium List 2" w:uiPriority="66"/>
-    <w:lsdException w:name="Medium Grid 1" w:uiPriority="67"/>
-    <w:lsdException w:name="Medium Grid 2" w:uiPriority="68"/>
-    <w:lsdException w:name="Medium Grid 3" w:uiPriority="69"/>
-    <w:lsdException w:name="Dark List" w:uiPriority="70"/>
-    <w:lsdException w:name="Colorful Shading" w:uiPriority="71"/>
-    <w:lsdException w:name="Colorful List" w:uiPriority="72"/>
-    <w:lsdException w:name="Colorful Grid" w:uiPriority="73"/>
-    <w:lsdException w:name="Light Shading Accent 1" w:uiPriority="60"/>
-    <w:lsdException w:name="Light List Accent 1" w:uiPriority="61"/>
-    <w:lsdException w:name="Light Grid Accent 1" w:uiPriority="62"/>
-    <w:lsdException w:name="Medium Shading 1 Accent 1" w:uiPriority="63"/>
-    <w:lsdException w:name="Medium Shading 2 Accent 1" w:uiPriority="64"/>
-    <w:lsdException w:name="Medium List 1 Accent 1" w:uiPriority="65"/>
-    <w:lsdException w:name="Revision" w:semiHidden="1"/>
-    <w:lsdException w:name="List Paragraph" w:uiPriority="34" w:qFormat="1"/>
-    <w:lsdException w:name="Quote" w:uiPriority="29" w:qFormat="1"/>
-    <w:lsdException w:name="Intense Quote" w:uiPriority="30" w:qFormat="1"/>
-    <w:lsdException w:name="Medium List 2 Accent 1" w:uiPriority="66"/>
-    <w:lsdException w:name="Medium Grid 1 Accent 1" w:uiPriority="67"/>
-    <w:lsdException w:name="Medium Grid 2 Accent 1" w:uiPriority="68"/>
-    <w:lsdException w:name="Medium Grid 3 Accent 1" w:uiPriority="69"/>
-    <w:lsdException w:name="Dark List Accent 1" w:uiPriority="70"/>
-    <w:lsdException w:name="Colorful Shading Accent 1" w:uiPriority="71"/>
-    <w:lsdException w:name="Colorful List Accent 1" w:uiPriority="72"/>
-    <w:lsdException w:name="Colorful Grid Accent 1" w:uiPriority="73"/>
-    <w:lsdException w:name="Light Shading Accent 2" w:uiPriority="60"/>
-    <w:lsdException w:name="Light List Accent 2" w:uiPriority="61"/>
-    <w:lsdException w:name="Light Grid Accent 2" w:uiPriority="62"/>
-    <w:lsdException w:name="Medium Shading 1 Accent 2" w:uiPriority="63"/>
-    <w:lsdException w:name="Medium Shading 2 Accent 2" w:uiPriority="64"/>
-    <w:lsdException w:name="Medium List 1 Accent 2" w:uiPriority="65"/>
-    <w:lsdException w:name="Medium List 2 Accent 2" w:uiPriority="66"/>
-    <w:lsdException w:name="Medium Grid 1 Accent 2" w:uiPriority="67"/>
-    <w:lsdException w:name="Medium Grid 2 Accent 2" w:uiPriority="68"/>
-    <w:lsdException w:name="Medium Grid 3 Accent 2" w:uiPriority="69"/>
-    <w:lsdException w:name="Dark List Accent 2" w:uiPriority="70"/>
-    <w:lsdException w:name="Colorful Shading Accent 2" w:uiPriority="71"/>
-    <w:lsdException w:name="Colorful List Accent 2" w:uiPriority="72"/>
-    <w:lsdException w:name="Colorful Grid Accent 2" w:uiPriority="73"/>
-    <w:lsdException w:name="Light Shading Accent 3" w:uiPriority="60"/>
-    <w:lsdException w:name="Light List Accent 3" w:uiPriority="61"/>
-    <w:lsdException w:name="Light Grid Accent 3" w:uiPriority="62"/>
-    <w:lsdException w:name="Medium Shading 1 Accent 3" w:uiPriority="63"/>
-    <w:lsdException w:name="Medium Shading 2 Accent 3" w:uiPriority="64"/>
-    <w:lsdException w:name="Medium List 1 Accent 3" w:uiPriority="65"/>
-    <w:lsdException w:name="Medium List 2 Accent 3" w:uiPriority="66"/>
-    <w:lsdException w:name="Medium Grid 1 Accent 3" w:uiPriority="67"/>
-    <w:lsdException w:name="Medium Grid 2 Accent 3" w:uiPriority="68"/>
-    <w:lsdException w:name="Medium Grid 3 Accent 3" w:uiPriority="69"/>
-    <w:lsdException w:name="Dark List Accent 3" w:uiPriority="70"/>
-    <w:lsdException w:name="Colorful Shading Accent 3" w:uiPriority="71"/>
-    <w:lsdException w:name="Colorful List Accent 3" w:uiPriority="72"/>
-    <w:lsdException w:name="Colorful Grid Accent 3" w:uiPriority="73"/>
-    <w:lsdException w:name="Light Shading Accent 4" w:uiPriority="60"/>
-    <w:lsdException w:name="Light List Accent 4" w:uiPriority="61"/>
-    <w:lsdException w:name="Light Grid Accent 4" w:uiPriority="62"/>
-    <w:lsdException w:name="Medium Shading 1 Accent 4" w:uiPriority="63"/>
-    <w:lsdException w:name="Medium Shading 2 Accent 4" w:uiPriority="64"/>
-    <w:lsdException w:name="Medium List 1 Accent 4" w:uiPriority="65"/>
-    <w:lsdException w:name="Medium List 2 Accent 4" w:uiPriority="66"/>
-    <w:lsdException w:name="Medium Grid 1 Accent 4" w:uiPriority="67"/>
-    <w:lsdException w:name="Medium Grid 2 Accent 4" w:uiPriority="68"/>
-    <w:lsdException w:name="Medium Grid 3 Accent 4" w:uiPriority="69"/>
-    <w:lsdException w:name="Dark List Accent 4" w:uiPriority="70"/>
-    <w:lsdException w:name="Colorful Shading Accent 4" w:uiPriority="71"/>
-    <w:lsdException w:name="Colorful List Accent 4" w:uiPriority="72"/>
-    <w:lsdException w:name="Colorful Grid Accent 4" w:uiPriority="73"/>
-    <w:lsdException w:name="Light Shading Accent 5" w:uiPriority="60"/>
-    <w:lsdException w:name="Light List Accent 5" w:uiPriority="61"/>
-    <w:lsdException w:name="Light Grid Accent 5" w:uiPriority="62"/>
-    <w:lsdException w:name="Medium Shading 1 Accent 5" w:uiPriority="63"/>
-    <w:lsdException w:name="Medium Shading 2 Accent 5" w:uiPriority="64"/>
-    <w:lsdException w:name="Medium List 1 Accent 5" w:uiPriority="65"/>
-    <w:lsdException w:name="Medium List 2 Accent 5" w:uiPriority="66"/>
-    <w:lsdException w:name="Medium Grid 1 Accent 5" w:uiPriority="67"/>
-    <w:lsdException w:name="Medium Grid 2 Accent 5" w:uiPriority="68"/>
-    <w:lsdException w:name="Medium Grid 3 Accent 5" w:uiPriority="69"/>
-    <w:lsdException w:name="Dark List Accent 5" w:uiPriority="70"/>
-    <w:lsdException w:name="Colorful Shading Accent 5" w:uiPriority="71"/>
-    <w:lsdException w:name="Colorful List Accent 5" w:uiPriority="72"/>
-    <w:lsdException w:name="Colorful Grid Accent 5" w:uiPriority="73"/>
-    <w:lsdException w:name="Light Shading Accent 6" w:uiPriority="60"/>
-    <w:lsdException w:name="Light List Accent 6" w:uiPriority="61"/>
-    <w:lsdException w:name="Light Grid Accent 6" w:uiPriority="62"/>
-    <w:lsdException w:name="Medium Shading 1 Accent 6" w:uiPriority="63"/>
-    <w:lsdException w:name="Medium Shading 2 Accent 6" w:uiPriority="64"/>
-    <w:lsdException w:name="Medium List 1 Accent 6" w:uiPriority="65"/>
-    <w:lsdException w:name="Medium List 2 Accent 6" w:uiPriority="66"/>
-    <w:lsdException w:name="Medium Grid 1 Accent 6" w:uiPriority="67"/>
-    <w:lsdException w:name="Medium Grid 2 Accent 6" w:uiPriority="68"/>
-    <w:lsdException w:name="Medium Grid 3 Accent 6" w:uiPriority="69"/>
-    <w:lsdException w:name="Dark List Accent 6" w:uiPriority="70"/>
-    <w:lsdException w:name="Colorful Shading Accent 6" w:uiPriority="71"/>
-    <w:lsdException w:name="Colorful List Accent 6" w:uiPriority="72"/>
-    <w:lsdException w:name="Colorful Grid Accent 6" w:uiPriority="73"/>
-    <w:lsdException w:name="Subtle Emphasis" w:uiPriority="19" w:qFormat="1"/>
-    <w:lsdException w:name="Intense Emphasis" w:uiPriority="21" w:qFormat="1"/>
-    <w:lsdException w:name="Subtle Reference" w:uiPriority="31" w:qFormat="1"/>
-    <w:lsdException w:name="Intense Reference" w:uiPriority="32" w:qFormat="1"/>
-    <w:lsdException w:name="Book Title" w:uiPriority="33" w:qFormat="1"/>
-    <w:lsdException w:name="Bibliography" w:semiHidden="1" w:uiPriority="37" w:unhideWhenUsed="1"/>
-    <w:lsdException w:name="TOC Heading" w:semiHidden="1" w:uiPriority="39" w:unhideWhenUsed="1" w:qFormat="1"/>
-    <w:lsdException w:name="Plain Table 1" w:uiPriority="41"/>
-    <w:lsdException w:name="Plain Table 2" w:uiPriority="42"/>
-    <w:lsdException w:name="Plain Table 3" w:uiPriority="43"/>
-    <w:lsdException w:name="Plain Table 4" w:uiPriority="44"/>
-    <w:lsdException w:name="Plain Table 5" w:uiPriority="45"/>
-    <w:lsdException w:name="Grid Table Light" w:uiPriority="40"/>
-    <w:lsdException w:name="Grid Table 1 Light" w:uiPriority="46"/>
-    <w:lsdException w:name="Grid Table 2" w:uiPriority="47"/>
-    <w:lsdException w:name="Grid Table 3" w:uiPriority="48"/>
-    <w:lsdException w:name="Grid Table 4" w:uiPriority="49"/>
-    <w:lsdException w:name="Grid Table 5 Dark" w:uiPriority="50"/>
-    <w:lsdException w:name="Grid Table 6 Colorful" w:uiPriority="51"/>
-    <w:lsdException w:name="Grid Table 7 Colorful" w:uiPriority="52"/>
-    <w:lsdException w:name="Grid Table 1 Light Accent 1" w:uiPriority="46"/>
-    <w:lsdException w:name="Grid Table 2 Accent 1" w:uiPriority="47"/>
-    <w:lsdException w:name="Grid Table 3 Accent 1" w:uiPriority="48"/>
-    <w:lsdException w:name="Grid Table 4 Accent 1" w:uiPriority="49"/>
-    <w:lsdException w:name="Grid Table 5 Dark Accent 1" w:uiPriority="50"/>
-    <w:lsdException w:name="Grid Table 6 Colorful Accent 1" w:uiPriority="51"/>
-    <w:lsdException w:name="Grid Table 7 Colorful Accent 1" w:uiPriority="52"/>
-    <w:lsdException w:name="Grid Table 1 Light Accent 2" w:uiPriority="46"/>
-    <w:lsdException w:name="Grid Table 2 Accent 2" w:uiPriority="47"/>
-    <w:lsdException w:name="Grid Table 3 Accent 2" w:uiPriority="48"/>
-    <w:lsdException w:name="Grid Table 4 Accent 2" w:uiPriority="49"/>
-    <w:lsdException w:name="Grid Table 5 Dark Accent 2" w:uiPriority="50"/>
-    <w:lsdException w:name="Grid Table 6 Colorful Accent 2" w:uiPriority="51"/>
-    <w:lsdException w:name="Grid Table 7 Colorful Accent 2" w:uiPriority="52"/>
-    <w:lsdException w:name="Grid Table 1 Light Accent 3" w:uiPriority="46"/>
-    <w:lsdException w:name="Grid Table 2 Accent 3" w:uiPriority="47"/>
-    <w:lsdException w:name="Grid Table 3 Accent 3" w:uiPriority="48"/>
-    <w:lsdException w:name="Grid Table 4 Accent 3" w:uiPriority="49"/>
-    <w:lsdException w:name="Grid Table 5 Dark Accent 3" w:uiPriority="50"/>
-    <w:lsdException w:name="Grid Table 6 Colorful Accent 3" w:uiPriority="51"/>
-    <w:lsdException w:name="Grid Table 7 Colorful Accent 3" w:uiPriority="52"/>
-    <w:lsdException w:name="Grid Table 1 Light Accent 4" w:uiPriority="46"/>
-    <w:lsdException w:name="Grid Table 2 Accent 4" w:uiPriority="47"/>
-    <w:lsdException w:name="Grid Table 3 Accent 4" w:uiPriority="48"/>
-    <w:lsdException w:name="Grid Table 4 Accent 4" w:uiPriority="49"/>
-    <w:lsdException w:name="Grid Table 5 Dark Accent 4" w:uiPriority="50"/>
-    <w:lsdException w:name="Grid Table 6 Colorful Accent 4" w:uiPriority="51"/>
-    <w:lsdException w:name="Grid Table 7 Colorful Accent 4" w:uiPriority="52"/>
-    <w:lsdException w:name="Grid Table 1 Light Accent 5" w:uiPriority="46"/>
-    <w:lsdException w:name="Grid Table 2 Accent 5" w:uiPriority="47"/>
-    <w:lsdException w:name="Grid Table 3 Accent 5" w:uiPriority="48"/>
-    <w:lsdException w:name="Grid Table 4 Accent 5" w:uiPriority="49"/>
-    <w:lsdException w:name="Grid Table 5 Dark Accent 5" w:uiPriority="50"/>
-    <w:lsdException w:name="Grid Table 6 Colorful Accent 5" w:uiPriority="51"/>
-    <w:lsdException w:name="Grid Table 7 Colorful Accent 5" w:uiPriority="52"/>
-    <w:lsdException w:name="Grid Table 1 Light Accent 6" w:uiPriority="46"/>
-    <w:lsdException w:name="Grid Table 2 Accent 6" w:uiPriority="47"/>
-    <w:lsdException w:name="Grid Table 3 Accent 6" w:uiPriority="48"/>
-    <w:lsdException w:name="Grid Table 4 Accent 6" w:uiPriority="49"/>
-    <w:lsdException w:name="Grid Table 5 Dark Accent 6" w:uiPriority="50"/>
-    <w:lsdException w:name="Grid Table 6 Colorful Accent 6" w:uiPriority="51"/>
-    <w:lsdException w:name="Grid Table 7 Colorful Accent 6" w:uiPriority="52"/>
-    <w:lsdException w:name="List Table 1 Light" w:uiPriority="46"/>
-    <w:lsdException w:name="List Table 2" w:uiPriority="47"/>
-    <w:lsdException w:name="List Table 3" w:uiPriority="48"/>
-    <w:lsdException w:name="List Table 4" w:uiPriority="49"/>
-    <w:lsdException w:name="List Table 5 Dark" w:uiPriority="50"/>
-    <w:lsdException w:name="List Table 6 Colorful" w:uiPriority="51"/>
-    <w:lsdException w:name="List Table 7 Colorful" w:uiPriority="52"/>
-    <w:lsdException w:name="List Table 1 Light Accent 1" w:uiPriority="46"/>
-    <w:lsdException w:name="List Table 2 Accent 1" w:uiPriority="47"/>
-    <w:lsdException w:name="List Table 3 Accent 1" w:uiPriority="48"/>
-    <w:lsdException w:name="List Table 4 Accent 1" w:uiPriority="49"/>
-    <w:lsdException w:name="List Table 5 Dark Accent 1" w:uiPriority="50"/>
-    <w:lsdException w:name="List Table 6 Colorful Accent 1" w:uiPriority="51"/>
-    <w:lsdException w:name="List Table 7 Colorful Accent 1" w:uiPriority="52"/>
-    <w:lsdException w:name="List Table 1 Light Accent 2" w:uiPriority="46"/>
-    <w:lsdException w:name="List Table 2 Accent 2" w:uiPriority="47"/>
-    <w:lsdException w:name="List Table 3 Accent 2" w:uiPriority="48"/>
-    <w:lsdException w:name="List Table 4 Accent 2" w:uiPriority="49"/>
-    <w:lsdException w:name="List Table 5 Dark Accent 2" w:uiPriority="50"/>
-    <w:lsdException w:name="List Table 6 Colorful Accent 2" w:uiPriority="51"/>
-    <w:lsdException w:name="List Table 7 Colorful Accent 2" w:uiPriority="52"/>
-    <w:lsdException w:name="List Table 1 Light Accent 3" w:uiPriority="46"/>
-    <w:lsdException w:name="List Table 2 Accent 3" w:uiPriority="47"/>
-    <w:lsdException w:name="List Table 3 Accent 3" w:uiPriority="48"/>
-    <w:lsdException w:name="List Table 4 Accent 3" w:uiPriority="49"/>
-    <w:lsdException w:name="List Table 5 Dark Accent 3" w:uiPriority="50"/>
-    <w:lsdException w:name="List Table 6 Colorful Accent 3" w:uiPriority="51"/>
-    <w:lsdException w:name="List Table 7 Colorful Accent 3" w:uiPriority="52"/>
-    <w:lsdException w:name="List Table 1 Light Accent 4" w:uiPriority="46"/>
-    <w:lsdException w:name="List Table 2 Accent 4" w:uiPriority="47"/>
-    <w:lsdException w:name="List Table 3 Accent 4" w:uiPriority="48"/>
-    <w:lsdException w:name="List Table 4 Accent 4" w:uiPriority="49"/>
-    <w:lsdException w:name="List Table 5 Dark Accent 4" w:uiPriority="50"/>
-    <w:lsdException w:name="List Table 6 Colorful Accent 4" w:uiPriority="51"/>
-    <w:lsdException w:name="List Table 7 Colorful Accent 4" w:uiPriority="52"/>
-    <w:lsdException w:name="List Table 1 Light Accent 5" w:uiPriority="46"/>
-    <w:lsdException w:name="List Table 2 Accent 5" w:uiPriority="47"/>
-    <w:lsdException w:name="List Table 3 Accent 5" w:uiPriority="48"/>
-    <w:lsdException w:name="List Table 4 Accent 5" w:uiPriority="49"/>
-    <w:lsdException w:name="List Table 5 Dark Accent 5" w:uiPriority="50"/>
-    <w:lsdException w:name="List Table 6 Colorful Accent 5" w:uiPriority="51"/>
-    <w:lsdException w:name="List Table 7 Colorful Accent 5" w:uiPriority="52"/>
-    <w:lsdException w:name="List Table 1 Light Accent 6" w:uiPriority="46"/>
-    <w:lsdException w:name="List Table 2 Accent 6" w:uiPriority="47"/>
-    <w:lsdException w:name="List Table 3 Accent 6" w:uiPriority="48"/>
-    <w:lsdException w:name="List Table 4 Accent 6" w:uiPriority="49"/>
-    <w:lsdException w:name="List Table 5 Dark Accent 6" w:uiPriority="50"/>
-    <w:lsdException w:name="List Table 6 Colorful Accent 6" w:uiPriority="51"/>
-    <w:lsdException w:name="List Table 7 Colorful Accent 6" w:uiPriority="52"/>
-    <w:lsdException w:name="Mention" w:semiHidden="1" w:unhideWhenUsed="1"/>
-    <w:lsdException w:name="Smart Hyperlink" w:semiHidden="1" w:unhideWhenUsed="1"/>
-    <w:lsdException w:name="Hashtag" w:semiHidden="1" w:unhideWhenUsed="1"/>
-    <w:lsdException w:name="Unresolved Mention" w:semiHidden="1" w:unhideWhenUsed="1"/>
-    <w:lsdException w:name="Smart Link" w:semiHidden="1" w:unhideWhenUsed="1"/>
+  <w:latentStyles w:defLockedState="0" w:defUIPriority="99" w:defSemiHidden="1" w:defUnhideWhenUsed="1" w:defQFormat="0" w:count="267">
+    <w:lsdException w:name="Normal" w:semiHidden="0" w:uiPriority="0" w:unhideWhenUsed="0" w:qFormat="1"/>
+    <w:lsdException w:name="heading 1" w:semiHidden="0" w:uiPriority="9" w:unhideWhenUsed="0" w:qFormat="1"/>
+    <w:lsdException w:name="heading 2" w:uiPriority="9" w:qFormat="1"/>
+    <w:lsdException w:name="heading 3" w:uiPriority="9" w:qFormat="1"/>
+    <w:lsdException w:name="heading 4" w:uiPriority="9" w:qFormat="1"/>
+    <w:lsdException w:name="heading 5" w:uiPriority="9" w:qFormat="1"/>
+    <w:lsdException w:name="heading 6" w:uiPriority="9" w:qFormat="1"/>
+    <w:lsdException w:name="heading 7" w:uiPriority="9" w:qFormat="1"/>
+    <w:lsdException w:name="heading 8" w:uiPriority="9" w:qFormat="1"/>
+    <w:lsdException w:name="heading 9" w:uiPriority="9" w:qFormat="1"/>
+    <w:lsdException w:name="toc 1" w:uiPriority="39"/>
+    <w:lsdException w:name="toc 2" w:uiPriority="39"/>
+    <w:lsdException w:name="toc 3" w:uiPriority="39"/>
+    <w:lsdException w:name="toc 4" w:uiPriority="39"/>
+    <w:lsdException w:name="toc 5" w:uiPriority="39"/>
+    <w:lsdException w:name="toc 6" w:uiPriority="39"/>
+    <w:lsdException w:name="toc 7" w:uiPriority="39"/>
+    <w:lsdException w:name="toc 8" w:uiPriority="39"/>
+    <w:lsdException w:name="toc 9" w:uiPriority="39"/>
+    <w:lsdException w:name="caption" w:uiPriority="35" w:qFormat="1"/>
+    <w:lsdException w:name="Title" w:semiHidden="0" w:uiPriority="10" w:unhideWhenUsed="0" w:qFormat="1"/>
+    <w:lsdException w:name="Default Paragraph Font" w:uiPriority="1"/>
+    <w:lsdException w:name="Subtitle" w:semiHidden="0" w:uiPriority="11" w:unhideWhenUsed="0" w:qFormat="1"/>
+    <w:lsdException w:name="Strong" w:semiHidden="0" w:uiPriority="22" w:unhideWhenUsed="0" w:qFormat="1"/>
+    <w:lsdException w:name="Emphasis" w:semiHidden="0" w:uiPriority="20" w:unhideWhenUsed="0" w:qFormat="1"/>
+    <w:lsdException w:name="Table Grid" w:semiHidden="0" w:uiPriority="39" w:unhideWhenUsed="0"/>
+    <w:lsdException w:name="Placeholder Text" w:unhideWhenUsed="0"/>
+    <w:lsdException w:name="No Spacing" w:semiHidden="0" w:uiPriority="1" w:unhideWhenUsed="0" w:qFormat="1"/>
+    <w:lsdException w:name="Light Shading" w:semiHidden="0" w:uiPriority="60" w:unhideWhenUsed="0"/>
+    <w:lsdException w:name="Light List" w:semiHidden="0" w:uiPriority="61" w:unhideWhenUsed="0"/>
+    <w:lsdException w:name="Light Grid" w:semiHidden="0" w:uiPriority="62" w:unhideWhenUsed="0"/>
+    <w:lsdException w:name="Medium Shading 1" w:semiHidden="0" w:uiPriority="63" w:unhideWhenUsed="0"/>
+    <w:lsdException w:name="Medium Shading 2" w:semiHidden="0" w:uiPriority="64" w:unhideWhenUsed="0"/>
+    <w:lsdException w:name="Medium List 1" w:semiHidden="0" w:uiPriority="65" w:unhideWhenUsed="0"/>
+    <w:lsdException w:name="Medium List 2" w:semiHidden="0" w:uiPriority="66" w:unhideWhenUsed="0"/>
+    <w:lsdException w:name="Medium Grid 1" w:semiHidden="0" w:uiPriority="67" w:unhideWhenUsed="0"/>
+    <w:lsdException w:name="Medium Grid 2" w:semiHidden="0" w:uiPriority="68" w:unhideWhenUsed="0"/>
+    <w:lsdException w:name="Medium Grid 3" w:semiHidden="0" w:uiPriority="69" w:unhideWhenUsed="0"/>
+    <w:lsdException w:name="Dark List" w:semiHidden="0" w:uiPriority="70" w:unhideWhenUsed="0"/>
+    <w:lsdException w:name="Colorful Shading" w:semiHidden="0" w:uiPriority="71" w:unhideWhenUsed="0"/>
+    <w:lsdException w:name="Colorful List" w:semiHidden="0" w:uiPriority="72" w:unhideWhenUsed="0"/>
+    <w:lsdException w:name="Colorful Grid" w:semiHidden="0" w:uiPriority="73" w:unhideWhenUsed="0"/>
+    <w:lsdException w:name="Light Shading Accent 1" w:semiHidden="0" w:uiPriority="60" w:unhideWhenUsed="0"/>
+    <w:lsdException w:name="Light List Accent 1" w:semiHidden="0" w:uiPriority="61" w:unhideWhenUsed="0"/>
+    <w:lsdException w:name="Light Grid Accent 1" w:semiHidden="0" w:uiPriority="62" w:unhideWhenUsed="0"/>
+    <w:lsdException w:name="Medium Shading 1 Accent 1" w:semiHidden="0" w:uiPriority="63" w:unhideWhenUsed="0"/>
+    <w:lsdException w:name="Medium Shading 2 Accent 1" w:semiHidden="0" w:uiPriority="64" w:unhideWhenUsed="0"/>
+    <w:lsdException w:name="Medium List 1 Accent 1" w:semiHidden="0" w:uiPriority="65" w:unhideWhenUsed="0"/>
+    <w:lsdException w:name="Revision" w:unhideWhenUsed="0"/>
+    <w:lsdException w:name="List Paragraph" w:semiHidden="0" w:uiPriority="34" w:unhideWhenUsed="0" w:qFormat="1"/>
+    <w:lsdException w:name="Quote" w:semiHidden="0" w:uiPriority="29" w:unhideWhenUsed="0" w:qFormat="1"/>
+    <w:lsdException w:name="Intense Quote" w:semiHidden="0" w:uiPriority="30" w:unhideWhenUsed="0" w:qFormat="1"/>
+    <w:lsdException w:name="Medium List 2 Accent 1" w:semiHidden="0" w:uiPriority="66" w:unhideWhenUsed="0"/>
+    <w:lsdException w:name="Medium Grid 1 Accent 1" w:semiHidden="0" w:uiPriority="67" w:unhideWhenUsed="0"/>
+    <w:lsdException w:name="Medium Grid 2 Accent 1" w:semiHidden="0" w:uiPriority="68" w:unhideWhenUsed="0"/>
+    <w:lsdException w:name="Medium Grid 3 Accent 1" w:semiHidden="0" w:uiPriority="69" w:unhideWhenUsed="0"/>
+    <w:lsdException w:name="Dark List Accent 1" w:semiHidden="0" w:uiPriority="70" w:unhideWhenUsed="0"/>
+    <w:lsdException w:name="Colorful Shading Accent 1" w:semiHidden="0" w:uiPriority="71" w:unhideWhenUsed="0"/>
+    <w:lsdException w:name="Colorful List Accent 1" w:semiHidden="0" w:uiPriority="72" w:unhideWhenUsed="0"/>
+    <w:lsdException w:name="Colorful Grid Accent 1" w:semiHidden="0" w:uiPriority="73" w:unhideWhenUsed="0"/>
+    <w:lsdException w:name="Light Shading Accent 2" w:semiHidden="0" w:uiPriority="60" w:unhideWhenUsed="0"/>
+    <w:lsdException w:name="Light List Accent 2" w:semiHidden="0" w:uiPriority="61" w:unhideWhenUsed="0"/>
+    <w:lsdException w:name="Light Grid Accent 2" w:semiHidden="0" w:uiPriority="62" w:unhideWhenUsed="0"/>
+    <w:lsdException w:name="Medium Shading 1 Accent 2" w:semiHidden="0" w:uiPriority="63" w:unhideWhenUsed="0"/>
+    <w:lsdException w:name="Medium Shading 2 Accent 2" w:semiHidden="0" w:uiPriority="64" w:unhideWhenUsed="0"/>
+    <w:lsdException w:name="Medium List 1 Accent 2" w:semiHidden="0" w:uiPriority="65" w:unhideWhenUsed="0"/>
+    <w:lsdException w:name="Medium List 2 Accent 2" w:semiHidden="0" w:uiPriority="66" w:unhideWhenUsed="0"/>
+    <w:lsdException w:name="Medium Grid 1 Accent 2" w:semiHidden="0" w:uiPriority="67" w:unhideWhenUsed="0"/>
+    <w:lsdException w:name="Medium Grid 2 Accent 2" w:semiHidden="0" w:uiPriority="68" w:unhideWhenUsed="0"/>
+    <w:lsdException w:name="Medium Grid 3 Accent 2" w:semiHidden="0" w:uiPriority="69" w:unhideWhenUsed="0"/>
+    <w:lsdException w:name="Dark List Accent 2" w:semiHidden="0" w:uiPriority="70" w:unhideWhenUsed="0"/>
+    <w:lsdException w:name="Colorful Shading Accent 2" w:semiHidden="0" w:uiPriority="71" w:unhideWhenUsed="0"/>
+    <w:lsdException w:name="Colorful List Accent 2" w:semiHidden="0" w:uiPriority="72" w:unhideWhenUsed="0"/>
+    <w:lsdException w:name="Colorful Grid Accent 2" w:semiHidden="0" w:uiPriority="73" w:unhideWhenUsed="0"/>
+    <w:lsdException w:name="Light Shading Accent 3" w:semiHidden="0" w:uiPriority="60" w:unhideWhenUsed="0"/>
+    <w:lsdException w:name="Light List Accent 3" w:semiHidden="0" w:uiPriority="61" w:unhideWhenUsed="0"/>
+    <w:lsdException w:name="Light Grid Accent 3" w:semiHidden="0" w:uiPriority="62" w:unhideWhenUsed="0"/>
+    <w:lsdException w:name="Medium Shading 1 Accent 3" w:semiHidden="0" w:uiPriority="63" w:unhideWhenUsed="0"/>
+    <w:lsdException w:name="Medium Shading 2 Accent 3" w:semiHidden="0" w:uiPriority="64" w:unhideWhenUsed="0"/>
+    <w:lsdException w:name="Medium List 1 Accent 3" w:semiHidden="0" w:uiPriority="65" w:unhideWhenUsed="0"/>
+    <w:lsdException w:name="Medium List 2 Accent 3" w:semiHidden="0" w:uiPriority="66" w:unhideWhenUsed="0"/>
+    <w:lsdException w:name="Medium Grid 1 Accent 3" w:semiHidden="0" w:uiPriority="67" w:unhideWhenUsed="0"/>
+    <w:lsdException w:name="Medium Grid 2 Accent 3" w:semiHidden="0" w:uiPriority="68" w:unhideWhenUsed="0"/>
+    <w:lsdException w:name="Medium Grid 3 Accent 3" w:semiHidden="0" w:uiPriority="69" w:unhideWhenUsed="0"/>
+    <w:lsdException w:name="Dark List Accent 3" w:semiHidden="0" w:uiPriority="70" w:unhideWhenUsed="0"/>
+    <w:lsdException w:name="Colorful Shading Accent 3" w:semiHidden="0" w:uiPriority="71" w:unhideWhenUsed="0"/>
+    <w:lsdException w:name="Colorful List Accent 3" w:semiHidden="0" w:uiPriority="72" w:unhideWhenUsed="0"/>
+    <w:lsdException w:name="Colorful Grid Accent 3" w:semiHidden="0" w:uiPriority="73" w:unhideWhenUsed="0"/>
+    <w:lsdException w:name="Light Shading Accent 4" w:semiHidden="0" w:uiPriority="60" w:unhideWhenUsed="0"/>
+    <w:lsdException w:name="Light List Accent 4" w:semiHidden="0" w:uiPriority="61" w:unhideWhenUsed="0"/>
+    <w:lsdException w:name="Light Grid Accent 4" w:semiHidden="0" w:uiPriority="62" w:unhideWhenUsed="0"/>
+    <w:lsdException w:name="Medium Shading 1 Accent 4" w:semiHidden="0" w:uiPriority="63" w:unhideWhenUsed="0"/>
+    <w:lsdException w:name="Medium Shading 2 Accent 4" w:semiHidden="0" w:uiPriority="64" w:unhideWhenUsed="0"/>
+    <w:lsdException w:name="Medium List 1 Accent 4" w:semiHidden="0" w:uiPriority="65" w:unhideWhenUsed="0"/>
+    <w:lsdException w:name="Medium List 2 Accent 4" w:semiHidden="0" w:uiPriority="66" w:unhideWhenUsed="0"/>
+    <w:lsdException w:name="Medium Grid 1 Accent 4" w:semiHidden="0" w:uiPriority="67" w:unhideWhenUsed="0"/>
+    <w:lsdException w:name="Medium Grid 2 Accent 4" w:semiHidden="0" w:uiPriority="68" w:unhideWhenUsed="0"/>
+    <w:lsdException w:name="Medium Grid 3 Accent 4" w:semiHidden="0" w:uiPriority="69" w:unhideWhenUsed="0"/>
+    <w:lsdException w:name="Dark List Accent 4" w:semiHidden="0" w:uiPriority="70" w:unhideWhenUsed="0"/>
+    <w:lsdException w:name="Colorful Shading Accent 4" w:semiHidden="0" w:uiPriority="71" w:unhideWhenUsed="0"/>
+    <w:lsdException w:name="Colorful List Accent 4" w:semiHidden="0" w:uiPriority="72" w:unhideWhenUsed="0"/>
+    <w:lsdException w:name="Colorful Grid Accent 4" w:semiHidden="0" w:uiPriority="73" w:unhideWhenUsed="0"/>
+    <w:lsdException w:name="Light Shading Accent 5" w:semiHidden="0" w:uiPriority="60" w:unhideWhenUsed="0"/>
+    <w:lsdException w:name="Light List Accent 5" w:semiHidden="0" w:uiPriority="61" w:unhideWhenUsed="0"/>
+    <w:lsdException w:name="Light Grid Accent 5" w:semiHidden="0" w:uiPriority="62" w:unhideWhenUsed="0"/>
+    <w:lsdException w:name="Medium Shading 1 Accent 5" w:semiHidden="0" w:uiPriority="63" w:unhideWhenUsed="0"/>
+    <w:lsdException w:name="Medium Shading 2 Accent 5" w:semiHidden="0" w:uiPriority="64" w:unhideWhenUsed="0"/>
+    <w:lsdException w:name="Medium List 1 Accent 5" w:semiHidden="0" w:uiPriority="65" w:unhideWhenUsed="0"/>
+    <w:lsdException w:name="Medium List 2 Accent 5" w:semiHidden="0" w:uiPriority="66" w:unhideWhenUsed="0"/>
+    <w:lsdException w:name="Medium Grid 1 Accent 5" w:semiHidden="0" w:uiPriority="67" w:unhideWhenUsed="0"/>
+    <w:lsdException w:name="Medium Grid 2 Accent 5" w:semiHidden="0" w:uiPriority="68" w:unhideWhenUsed="0"/>
+    <w:lsdException w:name="Medium Grid 3 Accent 5" w:semiHidden="0" w:uiPriority="69" w:unhideWhenUsed="0"/>
+    <w:lsdException w:name="Dark List Accent 5" w:semiHidden="0" w:uiPriority="70" w:unhideWhenUsed="0"/>
+    <w:lsdException w:name="Colorful Shading Accent 5" w:semiHidden="0" w:uiPriority="71" w:unhideWhenUsed="0"/>
+    <w:lsdException w:name="Colorful List Accent 5" w:semiHidden="0" w:uiPriority="72" w:unhideWhenUsed="0"/>
+    <w:lsdException w:name="Colorful Grid Accent 5" w:semiHidden="0" w:uiPriority="73" w:unhideWhenUsed="0"/>
+    <w:lsdException w:name="Light Shading Accent 6" w:semiHidden="0" w:uiPriority="60" w:unhideWhenUsed="0"/>
+    <w:lsdException w:name="Light List Accent 6" w:semiHidden="0" w:uiPriority="61" w:unhideWhenUsed="0"/>
+    <w:lsdException w:name="Light Grid Accent 6" w:semiHidden="0" w:uiPriority="62" w:unhideWhenUsed="0"/>
+    <w:lsdException w:name="Medium Shading 1 Accent 6" w:semiHidden="0" w:uiPriority="63" w:unhideWhenUsed="0"/>
+    <w:lsdException w:name="Medium Shading 2 Accent 6" w:semiHidden="0" w:uiPriority="64" w:unhideWhenUsed="0"/>
+    <w:lsdException w:name="Medium List 1 Accent 6" w:semiHidden="0" w:uiPriority="65" w:unhideWhenUsed="0"/>
+    <w:lsdException w:name="Medium List 2 Accent 6" w:semiHidden="0" w:uiPriority="66" w:unhideWhenUsed="0"/>
+    <w:lsdException w:name="Medium Grid 1 Accent 6" w:semiHidden="0" w:uiPriority="67" w:unhideWhenUsed="0"/>
+    <w:lsdException w:name="Medium Grid 2 Accent 6" w:semiHidden="0" w:uiPriority="68" w:unhideWhenUsed="0"/>
+    <w:lsdException w:name="Medium Grid 3 Accent 6" w:semiHidden="0" w:uiPriority="69" w:unhideWhenUsed="0"/>
+    <w:lsdException w:name="Dark List Accent 6" w:semiHidden="0" w:uiPriority="70" w:unhideWhenUsed="0"/>
+    <w:lsdException w:name="Colorful Shading Accent 6" w:semiHidden="0" w:uiPriority="71" w:unhideWhenUsed="0"/>
+    <w:lsdException w:name="Colorful List Accent 6" w:semiHidden="0" w:uiPriority="72" w:unhideWhenUsed="0"/>
+    <w:lsdException w:name="Colorful Grid Accent 6" w:semiHidden="0" w:uiPriority="73" w:unhideWhenUsed="0"/>
+    <w:lsdException w:name="Subtle Emphasis" w:semiHidden="0" w:uiPriority="19" w:unhideWhenUsed="0" w:qFormat="1"/>
+    <w:lsdException w:name="Intense Emphasis" w:semiHidden="0" w:uiPriority="21" w:unhideWhenUsed="0" w:qFormat="1"/>
+    <w:lsdException w:name="Subtle Reference" w:semiHidden="0" w:uiPriority="31" w:unhideWhenUsed="0" w:qFormat="1"/>
+    <w:lsdException w:name="Intense Reference" w:semiHidden="0" w:uiPriority="32" w:unhideWhenUsed="0" w:qFormat="1"/>
+    <w:lsdException w:name="Book Title" w:semiHidden="0" w:uiPriority="33" w:unhideWhenUsed="0" w:qFormat="1"/>
+    <w:lsdException w:name="Bibliography" w:uiPriority="37"/>
+    <w:lsdException w:name="TOC Heading" w:uiPriority="39" w:qFormat="1"/>
   </w:latentStyles>
-  <w:style w:type="paragraph" w:default="1" w:styleId="Binhthng">
+  <w:style w:type="paragraph" w:default="1" w:styleId="Normal">
     <w:name w:val="Normal"/>
     <w:qFormat/>
   </w:style>
-  <w:style w:type="paragraph" w:styleId="u1">
+  <w:style w:type="paragraph" w:styleId="Heading1">
     <w:name w:val="heading 1"/>
-    <w:basedOn w:val="Binhthng"/>
-    <w:next w:val="Binhthng"/>
+    <w:basedOn w:val="Normal"/>
+    <w:next w:val="Normal"/>
     <w:uiPriority w:val="9"/>
     <w:qFormat/>
     <w:pPr>
@@ -2860,10 +3482,10 @@
       <w:szCs w:val="40"/>
     </w:rPr>
   </w:style>
-  <w:style w:type="paragraph" w:styleId="u2">
+  <w:style w:type="paragraph" w:styleId="Heading2">
     <w:name w:val="heading 2"/>
-    <w:basedOn w:val="Binhthng"/>
-    <w:next w:val="Binhthng"/>
+    <w:basedOn w:val="Normal"/>
+    <w:next w:val="Normal"/>
     <w:uiPriority w:val="9"/>
     <w:unhideWhenUsed/>
     <w:qFormat/>
@@ -2878,10 +3500,10 @@
       <w:szCs w:val="32"/>
     </w:rPr>
   </w:style>
-  <w:style w:type="paragraph" w:styleId="u3">
+  <w:style w:type="paragraph" w:styleId="Heading3">
     <w:name w:val="heading 3"/>
-    <w:basedOn w:val="Binhthng"/>
-    <w:next w:val="Binhthng"/>
+    <w:basedOn w:val="Normal"/>
+    <w:next w:val="Normal"/>
     <w:uiPriority w:val="9"/>
     <w:unhideWhenUsed/>
     <w:qFormat/>
@@ -2897,10 +3519,10 @@
       <w:szCs w:val="28"/>
     </w:rPr>
   </w:style>
-  <w:style w:type="paragraph" w:styleId="u4">
+  <w:style w:type="paragraph" w:styleId="Heading4">
     <w:name w:val="heading 4"/>
-    <w:basedOn w:val="Binhthng"/>
-    <w:next w:val="Binhthng"/>
+    <w:basedOn w:val="Normal"/>
+    <w:next w:val="Normal"/>
     <w:uiPriority w:val="9"/>
     <w:semiHidden/>
     <w:unhideWhenUsed/>
@@ -2917,10 +3539,10 @@
       <w:szCs w:val="24"/>
     </w:rPr>
   </w:style>
-  <w:style w:type="paragraph" w:styleId="u5">
+  <w:style w:type="paragraph" w:styleId="Heading5">
     <w:name w:val="heading 5"/>
-    <w:basedOn w:val="Binhthng"/>
-    <w:next w:val="Binhthng"/>
+    <w:basedOn w:val="Normal"/>
+    <w:next w:val="Normal"/>
     <w:uiPriority w:val="9"/>
     <w:semiHidden/>
     <w:unhideWhenUsed/>
@@ -2935,10 +3557,10 @@
       <w:color w:val="666666"/>
     </w:rPr>
   </w:style>
-  <w:style w:type="paragraph" w:styleId="u6">
+  <w:style w:type="paragraph" w:styleId="Heading6">
     <w:name w:val="heading 6"/>
-    <w:basedOn w:val="Binhthng"/>
-    <w:next w:val="Binhthng"/>
+    <w:basedOn w:val="Normal"/>
+    <w:next w:val="Normal"/>
     <w:uiPriority w:val="9"/>
     <w:semiHidden/>
     <w:unhideWhenUsed/>
@@ -2954,13 +3576,13 @@
       <w:color w:val="666666"/>
     </w:rPr>
   </w:style>
-  <w:style w:type="character" w:default="1" w:styleId="Phngmcinhcuaoanvn">
+  <w:style w:type="character" w:default="1" w:styleId="DefaultParagraphFont">
     <w:name w:val="Default Paragraph Font"/>
     <w:uiPriority w:val="1"/>
     <w:semiHidden/>
     <w:unhideWhenUsed/>
   </w:style>
-  <w:style w:type="table" w:default="1" w:styleId="BangThngthng">
+  <w:style w:type="table" w:default="1" w:styleId="TableNormal">
     <w:name w:val="Normal Table"/>
     <w:uiPriority w:val="99"/>
     <w:semiHidden/>
@@ -2975,14 +3597,14 @@
       </w:tblCellMar>
     </w:tblPr>
   </w:style>
-  <w:style w:type="numbering" w:default="1" w:styleId="Khngco">
+  <w:style w:type="numbering" w:default="1" w:styleId="NoList">
     <w:name w:val="No List"/>
     <w:uiPriority w:val="99"/>
     <w:semiHidden/>
     <w:unhideWhenUsed/>
   </w:style>
-  <w:style w:type="table" w:customStyle="1" w:styleId="TableNormal">
-    <w:name w:val="Table Normal"/>
+  <w:style w:type="table" w:customStyle="1" w:styleId="TableNormal1">
+    <w:name w:val="Table Normal1"/>
     <w:tblPr>
       <w:tblCellMar>
         <w:top w:w="0" w:type="dxa"/>
@@ -2992,10 +3614,10 @@
       </w:tblCellMar>
     </w:tblPr>
   </w:style>
-  <w:style w:type="paragraph" w:styleId="Tiu">
+  <w:style w:type="paragraph" w:styleId="Title">
     <w:name w:val="Title"/>
-    <w:basedOn w:val="Binhthng"/>
-    <w:next w:val="Binhthng"/>
+    <w:basedOn w:val="Normal"/>
+    <w:next w:val="Normal"/>
     <w:uiPriority w:val="10"/>
     <w:qFormat/>
     <w:pPr>
@@ -3008,10 +3630,10 @@
       <w:szCs w:val="52"/>
     </w:rPr>
   </w:style>
-  <w:style w:type="paragraph" w:styleId="Tiuphu">
+  <w:style w:type="paragraph" w:styleId="Subtitle">
     <w:name w:val="Subtitle"/>
-    <w:basedOn w:val="Binhthng"/>
-    <w:next w:val="Binhthng"/>
+    <w:basedOn w:val="Normal"/>
+    <w:next w:val="Normal"/>
     <w:uiPriority w:val="11"/>
     <w:qFormat/>
     <w:pPr>
@@ -3026,7 +3648,7 @@
     </w:rPr>
   </w:style>
   <w:style w:type="table" w:customStyle="1" w:styleId="a">
-    <w:basedOn w:val="TableNormal"/>
+    <w:basedOn w:val="TableNormal1"/>
     <w:tblPr>
       <w:tblStyleRowBandSize w:val="1"/>
       <w:tblStyleColBandSize w:val="1"/>
@@ -3037,6 +3659,424 @@
         <w:right w:w="100" w:type="dxa"/>
       </w:tblCellMar>
     </w:tblPr>
+  </w:style>
+  <w:style w:type="paragraph" w:styleId="BalloonText">
+    <w:name w:val="Balloon Text"/>
+    <w:basedOn w:val="Normal"/>
+    <w:link w:val="BalloonTextChar"/>
+    <w:uiPriority w:val="99"/>
+    <w:semiHidden/>
+    <w:unhideWhenUsed/>
+    <w:rsid w:val="009C06D1"/>
+    <w:pPr>
+      <w:spacing w:line="240" w:lineRule="auto"/>
+    </w:pPr>
+    <w:rPr>
+      <w:rFonts w:ascii="Tahoma" w:hAnsi="Tahoma" w:cs="Tahoma"/>
+      <w:sz w:val="16"/>
+      <w:szCs w:val="16"/>
+    </w:rPr>
+  </w:style>
+  <w:style w:type="character" w:customStyle="1" w:styleId="BalloonTextChar">
+    <w:name w:val="Balloon Text Char"/>
+    <w:basedOn w:val="DefaultParagraphFont"/>
+    <w:link w:val="BalloonText"/>
+    <w:uiPriority w:val="99"/>
+    <w:semiHidden/>
+    <w:rsid w:val="009C06D1"/>
+    <w:rPr>
+      <w:rFonts w:ascii="Tahoma" w:hAnsi="Tahoma" w:cs="Tahoma"/>
+      <w:sz w:val="16"/>
+      <w:szCs w:val="16"/>
+    </w:rPr>
+  </w:style>
+</w:styles>
+</file>
+
+<file path=word/stylesWithEffects.xml><?xml version="1.0" encoding="utf-8"?>
+<w:styles xmlns:wpc="http://schemas.microsoft.com/office/word/2010/wordprocessingCanvas" xmlns:mc="http://schemas.openxmlformats.org/markup-compatibility/2006" xmlns:o="urn:schemas-microsoft-com:office:office" xmlns:r="http://schemas.openxmlformats.org/officeDocument/2006/relationships" xmlns:m="http://schemas.openxmlformats.org/officeDocument/2006/math" xmlns:v="urn:schemas-microsoft-com:vml" xmlns:wp14="http://schemas.microsoft.com/office/word/2010/wordprocessingDrawing" xmlns:wp="http://schemas.openxmlformats.org/drawingml/2006/wordprocessingDrawing" xmlns:w10="urn:schemas-microsoft-com:office:word" xmlns:w="http://schemas.openxmlformats.org/wordprocessingml/2006/main" xmlns:w14="http://schemas.microsoft.com/office/word/2010/wordml" xmlns:wpg="http://schemas.microsoft.com/office/word/2010/wordprocessingGroup" xmlns:wpi="http://schemas.microsoft.com/office/word/2010/wordprocessingInk" xmlns:wne="http://schemas.microsoft.com/office/word/2006/wordml" xmlns:wps="http://schemas.microsoft.com/office/word/2010/wordprocessingShape" mc:Ignorable="w14 wp14">
+  <w:docDefaults>
+    <w:rPrDefault>
+      <w:rPr>
+        <w:rFonts w:ascii="Arial" w:eastAsia="Arial" w:hAnsi="Arial" w:cs="Arial"/>
+        <w:sz w:val="22"/>
+        <w:szCs w:val="22"/>
+        <w:lang w:val="vi" w:eastAsia="en-US" w:bidi="ar-SA"/>
+      </w:rPr>
+    </w:rPrDefault>
+    <w:pPrDefault>
+      <w:pPr>
+        <w:spacing w:line="276" w:lineRule="auto"/>
+      </w:pPr>
+    </w:pPrDefault>
+  </w:docDefaults>
+  <w:latentStyles w:defLockedState="0" w:defUIPriority="99" w:defSemiHidden="1" w:defUnhideWhenUsed="1" w:defQFormat="0" w:count="267">
+    <w:lsdException w:name="Normal" w:semiHidden="0" w:uiPriority="0" w:unhideWhenUsed="0" w:qFormat="1"/>
+    <w:lsdException w:name="heading 1" w:semiHidden="0" w:uiPriority="9" w:unhideWhenUsed="0" w:qFormat="1"/>
+    <w:lsdException w:name="heading 2" w:uiPriority="9" w:qFormat="1"/>
+    <w:lsdException w:name="heading 3" w:uiPriority="9" w:qFormat="1"/>
+    <w:lsdException w:name="heading 4" w:uiPriority="9" w:qFormat="1"/>
+    <w:lsdException w:name="heading 5" w:uiPriority="9" w:qFormat="1"/>
+    <w:lsdException w:name="heading 6" w:uiPriority="9" w:qFormat="1"/>
+    <w:lsdException w:name="heading 7" w:uiPriority="9" w:qFormat="1"/>
+    <w:lsdException w:name="heading 8" w:uiPriority="9" w:qFormat="1"/>
+    <w:lsdException w:name="heading 9" w:uiPriority="9" w:qFormat="1"/>
+    <w:lsdException w:name="toc 1" w:uiPriority="39"/>
+    <w:lsdException w:name="toc 2" w:uiPriority="39"/>
+    <w:lsdException w:name="toc 3" w:uiPriority="39"/>
+    <w:lsdException w:name="toc 4" w:uiPriority="39"/>
+    <w:lsdException w:name="toc 5" w:uiPriority="39"/>
+    <w:lsdException w:name="toc 6" w:uiPriority="39"/>
+    <w:lsdException w:name="toc 7" w:uiPriority="39"/>
+    <w:lsdException w:name="toc 8" w:uiPriority="39"/>
+    <w:lsdException w:name="toc 9" w:uiPriority="39"/>
+    <w:lsdException w:name="caption" w:uiPriority="35" w:qFormat="1"/>
+    <w:lsdException w:name="Title" w:semiHidden="0" w:uiPriority="10" w:unhideWhenUsed="0" w:qFormat="1"/>
+    <w:lsdException w:name="Default Paragraph Font" w:uiPriority="1"/>
+    <w:lsdException w:name="Subtitle" w:semiHidden="0" w:uiPriority="11" w:unhideWhenUsed="0" w:qFormat="1"/>
+    <w:lsdException w:name="Strong" w:semiHidden="0" w:uiPriority="22" w:unhideWhenUsed="0" w:qFormat="1"/>
+    <w:lsdException w:name="Emphasis" w:semiHidden="0" w:uiPriority="20" w:unhideWhenUsed="0" w:qFormat="1"/>
+    <w:lsdException w:name="Table Grid" w:semiHidden="0" w:uiPriority="39" w:unhideWhenUsed="0"/>
+    <w:lsdException w:name="Placeholder Text" w:unhideWhenUsed="0"/>
+    <w:lsdException w:name="No Spacing" w:semiHidden="0" w:uiPriority="1" w:unhideWhenUsed="0" w:qFormat="1"/>
+    <w:lsdException w:name="Light Shading" w:semiHidden="0" w:uiPriority="60" w:unhideWhenUsed="0"/>
+    <w:lsdException w:name="Light List" w:semiHidden="0" w:uiPriority="61" w:unhideWhenUsed="0"/>
+    <w:lsdException w:name="Light Grid" w:semiHidden="0" w:uiPriority="62" w:unhideWhenUsed="0"/>
+    <w:lsdException w:name="Medium Shading 1" w:semiHidden="0" w:uiPriority="63" w:unhideWhenUsed="0"/>
+    <w:lsdException w:name="Medium Shading 2" w:semiHidden="0" w:uiPriority="64" w:unhideWhenUsed="0"/>
+    <w:lsdException w:name="Medium List 1" w:semiHidden="0" w:uiPriority="65" w:unhideWhenUsed="0"/>
+    <w:lsdException w:name="Medium List 2" w:semiHidden="0" w:uiPriority="66" w:unhideWhenUsed="0"/>
+    <w:lsdException w:name="Medium Grid 1" w:semiHidden="0" w:uiPriority="67" w:unhideWhenUsed="0"/>
+    <w:lsdException w:name="Medium Grid 2" w:semiHidden="0" w:uiPriority="68" w:unhideWhenUsed="0"/>
+    <w:lsdException w:name="Medium Grid 3" w:semiHidden="0" w:uiPriority="69" w:unhideWhenUsed="0"/>
+    <w:lsdException w:name="Dark List" w:semiHidden="0" w:uiPriority="70" w:unhideWhenUsed="0"/>
+    <w:lsdException w:name="Colorful Shading" w:semiHidden="0" w:uiPriority="71" w:unhideWhenUsed="0"/>
+    <w:lsdException w:name="Colorful List" w:semiHidden="0" w:uiPriority="72" w:unhideWhenUsed="0"/>
+    <w:lsdException w:name="Colorful Grid" w:semiHidden="0" w:uiPriority="73" w:unhideWhenUsed="0"/>
+    <w:lsdException w:name="Light Shading Accent 1" w:semiHidden="0" w:uiPriority="60" w:unhideWhenUsed="0"/>
+    <w:lsdException w:name="Light List Accent 1" w:semiHidden="0" w:uiPriority="61" w:unhideWhenUsed="0"/>
+    <w:lsdException w:name="Light Grid Accent 1" w:semiHidden="0" w:uiPriority="62" w:unhideWhenUsed="0"/>
+    <w:lsdException w:name="Medium Shading 1 Accent 1" w:semiHidden="0" w:uiPriority="63" w:unhideWhenUsed="0"/>
+    <w:lsdException w:name="Medium Shading 2 Accent 1" w:semiHidden="0" w:uiPriority="64" w:unhideWhenUsed="0"/>
+    <w:lsdException w:name="Medium List 1 Accent 1" w:semiHidden="0" w:uiPriority="65" w:unhideWhenUsed="0"/>
+    <w:lsdException w:name="Revision" w:unhideWhenUsed="0"/>
+    <w:lsdException w:name="List Paragraph" w:semiHidden="0" w:uiPriority="34" w:unhideWhenUsed="0" w:qFormat="1"/>
+    <w:lsdException w:name="Quote" w:semiHidden="0" w:uiPriority="29" w:unhideWhenUsed="0" w:qFormat="1"/>
+    <w:lsdException w:name="Intense Quote" w:semiHidden="0" w:uiPriority="30" w:unhideWhenUsed="0" w:qFormat="1"/>
+    <w:lsdException w:name="Medium List 2 Accent 1" w:semiHidden="0" w:uiPriority="66" w:unhideWhenUsed="0"/>
+    <w:lsdException w:name="Medium Grid 1 Accent 1" w:semiHidden="0" w:uiPriority="67" w:unhideWhenUsed="0"/>
+    <w:lsdException w:name="Medium Grid 2 Accent 1" w:semiHidden="0" w:uiPriority="68" w:unhideWhenUsed="0"/>
+    <w:lsdException w:name="Medium Grid 3 Accent 1" w:semiHidden="0" w:uiPriority="69" w:unhideWhenUsed="0"/>
+    <w:lsdException w:name="Dark List Accent 1" w:semiHidden="0" w:uiPriority="70" w:unhideWhenUsed="0"/>
+    <w:lsdException w:name="Colorful Shading Accent 1" w:semiHidden="0" w:uiPriority="71" w:unhideWhenUsed="0"/>
+    <w:lsdException w:name="Colorful List Accent 1" w:semiHidden="0" w:uiPriority="72" w:unhideWhenUsed="0"/>
+    <w:lsdException w:name="Colorful Grid Accent 1" w:semiHidden="0" w:uiPriority="73" w:unhideWhenUsed="0"/>
+    <w:lsdException w:name="Light Shading Accent 2" w:semiHidden="0" w:uiPriority="60" w:unhideWhenUsed="0"/>
+    <w:lsdException w:name="Light List Accent 2" w:semiHidden="0" w:uiPriority="61" w:unhideWhenUsed="0"/>
+    <w:lsdException w:name="Light Grid Accent 2" w:semiHidden="0" w:uiPriority="62" w:unhideWhenUsed="0"/>
+    <w:lsdException w:name="Medium Shading 1 Accent 2" w:semiHidden="0" w:uiPriority="63" w:unhideWhenUsed="0"/>
+    <w:lsdException w:name="Medium Shading 2 Accent 2" w:semiHidden="0" w:uiPriority="64" w:unhideWhenUsed="0"/>
+    <w:lsdException w:name="Medium List 1 Accent 2" w:semiHidden="0" w:uiPriority="65" w:unhideWhenUsed="0"/>
+    <w:lsdException w:name="Medium List 2 Accent 2" w:semiHidden="0" w:uiPriority="66" w:unhideWhenUsed="0"/>
+    <w:lsdException w:name="Medium Grid 1 Accent 2" w:semiHidden="0" w:uiPriority="67" w:unhideWhenUsed="0"/>
+    <w:lsdException w:name="Medium Grid 2 Accent 2" w:semiHidden="0" w:uiPriority="68" w:unhideWhenUsed="0"/>
+    <w:lsdException w:name="Medium Grid 3 Accent 2" w:semiHidden="0" w:uiPriority="69" w:unhideWhenUsed="0"/>
+    <w:lsdException w:name="Dark List Accent 2" w:semiHidden="0" w:uiPriority="70" w:unhideWhenUsed="0"/>
+    <w:lsdException w:name="Colorful Shading Accent 2" w:semiHidden="0" w:uiPriority="71" w:unhideWhenUsed="0"/>
+    <w:lsdException w:name="Colorful List Accent 2" w:semiHidden="0" w:uiPriority="72" w:unhideWhenUsed="0"/>
+    <w:lsdException w:name="Colorful Grid Accent 2" w:semiHidden="0" w:uiPriority="73" w:unhideWhenUsed="0"/>
+    <w:lsdException w:name="Light Shading Accent 3" w:semiHidden="0" w:uiPriority="60" w:unhideWhenUsed="0"/>
+    <w:lsdException w:name="Light List Accent 3" w:semiHidden="0" w:uiPriority="61" w:unhideWhenUsed="0"/>
+    <w:lsdException w:name="Light Grid Accent 3" w:semiHidden="0" w:uiPriority="62" w:unhideWhenUsed="0"/>
+    <w:lsdException w:name="Medium Shading 1 Accent 3" w:semiHidden="0" w:uiPriority="63" w:unhideWhenUsed="0"/>
+    <w:lsdException w:name="Medium Shading 2 Accent 3" w:semiHidden="0" w:uiPriority="64" w:unhideWhenUsed="0"/>
+    <w:lsdException w:name="Medium List 1 Accent 3" w:semiHidden="0" w:uiPriority="65" w:unhideWhenUsed="0"/>
+    <w:lsdException w:name="Medium List 2 Accent 3" w:semiHidden="0" w:uiPriority="66" w:unhideWhenUsed="0"/>
+    <w:lsdException w:name="Medium Grid 1 Accent 3" w:semiHidden="0" w:uiPriority="67" w:unhideWhenUsed="0"/>
+    <w:lsdException w:name="Medium Grid 2 Accent 3" w:semiHidden="0" w:uiPriority="68" w:unhideWhenUsed="0"/>
+    <w:lsdException w:name="Medium Grid 3 Accent 3" w:semiHidden="0" w:uiPriority="69" w:unhideWhenUsed="0"/>
+    <w:lsdException w:name="Dark List Accent 3" w:semiHidden="0" w:uiPriority="70" w:unhideWhenUsed="0"/>
+    <w:lsdException w:name="Colorful Shading Accent 3" w:semiHidden="0" w:uiPriority="71" w:unhideWhenUsed="0"/>
+    <w:lsdException w:name="Colorful List Accent 3" w:semiHidden="0" w:uiPriority="72" w:unhideWhenUsed="0"/>
+    <w:lsdException w:name="Colorful Grid Accent 3" w:semiHidden="0" w:uiPriority="73" w:unhideWhenUsed="0"/>
+    <w:lsdException w:name="Light Shading Accent 4" w:semiHidden="0" w:uiPriority="60" w:unhideWhenUsed="0"/>
+    <w:lsdException w:name="Light List Accent 4" w:semiHidden="0" w:uiPriority="61" w:unhideWhenUsed="0"/>
+    <w:lsdException w:name="Light Grid Accent 4" w:semiHidden="0" w:uiPriority="62" w:unhideWhenUsed="0"/>
+    <w:lsdException w:name="Medium Shading 1 Accent 4" w:semiHidden="0" w:uiPriority="63" w:unhideWhenUsed="0"/>
+    <w:lsdException w:name="Medium Shading 2 Accent 4" w:semiHidden="0" w:uiPriority="64" w:unhideWhenUsed="0"/>
+    <w:lsdException w:name="Medium List 1 Accent 4" w:semiHidden="0" w:uiPriority="65" w:unhideWhenUsed="0"/>
+    <w:lsdException w:name="Medium List 2 Accent 4" w:semiHidden="0" w:uiPriority="66" w:unhideWhenUsed="0"/>
+    <w:lsdException w:name="Medium Grid 1 Accent 4" w:semiHidden="0" w:uiPriority="67" w:unhideWhenUsed="0"/>
+    <w:lsdException w:name="Medium Grid 2 Accent 4" w:semiHidden="0" w:uiPriority="68" w:unhideWhenUsed="0"/>
+    <w:lsdException w:name="Medium Grid 3 Accent 4" w:semiHidden="0" w:uiPriority="69" w:unhideWhenUsed="0"/>
+    <w:lsdException w:name="Dark List Accent 4" w:semiHidden="0" w:uiPriority="70" w:unhideWhenUsed="0"/>
+    <w:lsdException w:name="Colorful Shading Accent 4" w:semiHidden="0" w:uiPriority="71" w:unhideWhenUsed="0"/>
+    <w:lsdException w:name="Colorful List Accent 4" w:semiHidden="0" w:uiPriority="72" w:unhideWhenUsed="0"/>
+    <w:lsdException w:name="Colorful Grid Accent 4" w:semiHidden="0" w:uiPriority="73" w:unhideWhenUsed="0"/>
+    <w:lsdException w:name="Light Shading Accent 5" w:semiHidden="0" w:uiPriority="60" w:unhideWhenUsed="0"/>
+    <w:lsdException w:name="Light List Accent 5" w:semiHidden="0" w:uiPriority="61" w:unhideWhenUsed="0"/>
+    <w:lsdException w:name="Light Grid Accent 5" w:semiHidden="0" w:uiPriority="62" w:unhideWhenUsed="0"/>
+    <w:lsdException w:name="Medium Shading 1 Accent 5" w:semiHidden="0" w:uiPriority="63" w:unhideWhenUsed="0"/>
+    <w:lsdException w:name="Medium Shading 2 Accent 5" w:semiHidden="0" w:uiPriority="64" w:unhideWhenUsed="0"/>
+    <w:lsdException w:name="Medium List 1 Accent 5" w:semiHidden="0" w:uiPriority="65" w:unhideWhenUsed="0"/>
+    <w:lsdException w:name="Medium List 2 Accent 5" w:semiHidden="0" w:uiPriority="66" w:unhideWhenUsed="0"/>
+    <w:lsdException w:name="Medium Grid 1 Accent 5" w:semiHidden="0" w:uiPriority="67" w:unhideWhenUsed="0"/>
+    <w:lsdException w:name="Medium Grid 2 Accent 5" w:semiHidden="0" w:uiPriority="68" w:unhideWhenUsed="0"/>
+    <w:lsdException w:name="Medium Grid 3 Accent 5" w:semiHidden="0" w:uiPriority="69" w:unhideWhenUsed="0"/>
+    <w:lsdException w:name="Dark List Accent 5" w:semiHidden="0" w:uiPriority="70" w:unhideWhenUsed="0"/>
+    <w:lsdException w:name="Colorful Shading Accent 5" w:semiHidden="0" w:uiPriority="71" w:unhideWhenUsed="0"/>
+    <w:lsdException w:name="Colorful List Accent 5" w:semiHidden="0" w:uiPriority="72" w:unhideWhenUsed="0"/>
+    <w:lsdException w:name="Colorful Grid Accent 5" w:semiHidden="0" w:uiPriority="73" w:unhideWhenUsed="0"/>
+    <w:lsdException w:name="Light Shading Accent 6" w:semiHidden="0" w:uiPriority="60" w:unhideWhenUsed="0"/>
+    <w:lsdException w:name="Light List Accent 6" w:semiHidden="0" w:uiPriority="61" w:unhideWhenUsed="0"/>
+    <w:lsdException w:name="Light Grid Accent 6" w:semiHidden="0" w:uiPriority="62" w:unhideWhenUsed="0"/>
+    <w:lsdException w:name="Medium Shading 1 Accent 6" w:semiHidden="0" w:uiPriority="63" w:unhideWhenUsed="0"/>
+    <w:lsdException w:name="Medium Shading 2 Accent 6" w:semiHidden="0" w:uiPriority="64" w:unhideWhenUsed="0"/>
+    <w:lsdException w:name="Medium List 1 Accent 6" w:semiHidden="0" w:uiPriority="65" w:unhideWhenUsed="0"/>
+    <w:lsdException w:name="Medium List 2 Accent 6" w:semiHidden="0" w:uiPriority="66" w:unhideWhenUsed="0"/>
+    <w:lsdException w:name="Medium Grid 1 Accent 6" w:semiHidden="0" w:uiPriority="67" w:unhideWhenUsed="0"/>
+    <w:lsdException w:name="Medium Grid 2 Accent 6" w:semiHidden="0" w:uiPriority="68" w:unhideWhenUsed="0"/>
+    <w:lsdException w:name="Medium Grid 3 Accent 6" w:semiHidden="0" w:uiPriority="69" w:unhideWhenUsed="0"/>
+    <w:lsdException w:name="Dark List Accent 6" w:semiHidden="0" w:uiPriority="70" w:unhideWhenUsed="0"/>
+    <w:lsdException w:name="Colorful Shading Accent 6" w:semiHidden="0" w:uiPriority="71" w:unhideWhenUsed="0"/>
+    <w:lsdException w:name="Colorful List Accent 6" w:semiHidden="0" w:uiPriority="72" w:unhideWhenUsed="0"/>
+    <w:lsdException w:name="Colorful Grid Accent 6" w:semiHidden="0" w:uiPriority="73" w:unhideWhenUsed="0"/>
+    <w:lsdException w:name="Subtle Emphasis" w:semiHidden="0" w:uiPriority="19" w:unhideWhenUsed="0" w:qFormat="1"/>
+    <w:lsdException w:name="Intense Emphasis" w:semiHidden="0" w:uiPriority="21" w:unhideWhenUsed="0" w:qFormat="1"/>
+    <w:lsdException w:name="Subtle Reference" w:semiHidden="0" w:uiPriority="31" w:unhideWhenUsed="0" w:qFormat="1"/>
+    <w:lsdException w:name="Intense Reference" w:semiHidden="0" w:uiPriority="32" w:unhideWhenUsed="0" w:qFormat="1"/>
+    <w:lsdException w:name="Book Title" w:semiHidden="0" w:uiPriority="33" w:unhideWhenUsed="0" w:qFormat="1"/>
+    <w:lsdException w:name="Bibliography" w:uiPriority="37"/>
+    <w:lsdException w:name="TOC Heading" w:uiPriority="39" w:qFormat="1"/>
+  </w:latentStyles>
+  <w:style w:type="paragraph" w:default="1" w:styleId="Normal">
+    <w:name w:val="Normal"/>
+    <w:qFormat/>
+  </w:style>
+  <w:style w:type="paragraph" w:styleId="Heading1">
+    <w:name w:val="heading 1"/>
+    <w:basedOn w:val="Normal"/>
+    <w:next w:val="Normal"/>
+    <w:uiPriority w:val="9"/>
+    <w:qFormat/>
+    <w:pPr>
+      <w:keepNext/>
+      <w:keepLines/>
+      <w:spacing w:before="400" w:after="120"/>
+      <w:outlineLvl w:val="0"/>
+    </w:pPr>
+    <w:rPr>
+      <w:sz w:val="40"/>
+      <w:szCs w:val="40"/>
+    </w:rPr>
+  </w:style>
+  <w:style w:type="paragraph" w:styleId="Heading2">
+    <w:name w:val="heading 2"/>
+    <w:basedOn w:val="Normal"/>
+    <w:next w:val="Normal"/>
+    <w:uiPriority w:val="9"/>
+    <w:unhideWhenUsed/>
+    <w:qFormat/>
+    <w:pPr>
+      <w:keepNext/>
+      <w:keepLines/>
+      <w:spacing w:before="360" w:after="120"/>
+      <w:outlineLvl w:val="1"/>
+    </w:pPr>
+    <w:rPr>
+      <w:sz w:val="32"/>
+      <w:szCs w:val="32"/>
+    </w:rPr>
+  </w:style>
+  <w:style w:type="paragraph" w:styleId="Heading3">
+    <w:name w:val="heading 3"/>
+    <w:basedOn w:val="Normal"/>
+    <w:next w:val="Normal"/>
+    <w:uiPriority w:val="9"/>
+    <w:unhideWhenUsed/>
+    <w:qFormat/>
+    <w:pPr>
+      <w:keepNext/>
+      <w:keepLines/>
+      <w:spacing w:before="320" w:after="80"/>
+      <w:outlineLvl w:val="2"/>
+    </w:pPr>
+    <w:rPr>
+      <w:color w:val="434343"/>
+      <w:sz w:val="28"/>
+      <w:szCs w:val="28"/>
+    </w:rPr>
+  </w:style>
+  <w:style w:type="paragraph" w:styleId="Heading4">
+    <w:name w:val="heading 4"/>
+    <w:basedOn w:val="Normal"/>
+    <w:next w:val="Normal"/>
+    <w:uiPriority w:val="9"/>
+    <w:semiHidden/>
+    <w:unhideWhenUsed/>
+    <w:qFormat/>
+    <w:pPr>
+      <w:keepNext/>
+      <w:keepLines/>
+      <w:spacing w:before="280" w:after="80"/>
+      <w:outlineLvl w:val="3"/>
+    </w:pPr>
+    <w:rPr>
+      <w:color w:val="666666"/>
+      <w:sz w:val="24"/>
+      <w:szCs w:val="24"/>
+    </w:rPr>
+  </w:style>
+  <w:style w:type="paragraph" w:styleId="Heading5">
+    <w:name w:val="heading 5"/>
+    <w:basedOn w:val="Normal"/>
+    <w:next w:val="Normal"/>
+    <w:uiPriority w:val="9"/>
+    <w:semiHidden/>
+    <w:unhideWhenUsed/>
+    <w:qFormat/>
+    <w:pPr>
+      <w:keepNext/>
+      <w:keepLines/>
+      <w:spacing w:before="240" w:after="80"/>
+      <w:outlineLvl w:val="4"/>
+    </w:pPr>
+    <w:rPr>
+      <w:color w:val="666666"/>
+    </w:rPr>
+  </w:style>
+  <w:style w:type="paragraph" w:styleId="Heading6">
+    <w:name w:val="heading 6"/>
+    <w:basedOn w:val="Normal"/>
+    <w:next w:val="Normal"/>
+    <w:uiPriority w:val="9"/>
+    <w:semiHidden/>
+    <w:unhideWhenUsed/>
+    <w:qFormat/>
+    <w:pPr>
+      <w:keepNext/>
+      <w:keepLines/>
+      <w:spacing w:before="240" w:after="80"/>
+      <w:outlineLvl w:val="5"/>
+    </w:pPr>
+    <w:rPr>
+      <w:i/>
+      <w:color w:val="666666"/>
+    </w:rPr>
+  </w:style>
+  <w:style w:type="character" w:default="1" w:styleId="DefaultParagraphFont">
+    <w:name w:val="Default Paragraph Font"/>
+    <w:uiPriority w:val="1"/>
+    <w:semiHidden/>
+    <w:unhideWhenUsed/>
+  </w:style>
+  <w:style w:type="table" w:default="1" w:styleId="TableNormal">
+    <w:name w:val="Normal Table"/>
+    <w:uiPriority w:val="99"/>
+    <w:semiHidden/>
+    <w:unhideWhenUsed/>
+    <w:tblPr>
+      <w:tblInd w:w="0" w:type="dxa"/>
+      <w:tblCellMar>
+        <w:top w:w="0" w:type="dxa"/>
+        <w:left w:w="108" w:type="dxa"/>
+        <w:bottom w:w="0" w:type="dxa"/>
+        <w:right w:w="108" w:type="dxa"/>
+      </w:tblCellMar>
+    </w:tblPr>
+  </w:style>
+  <w:style w:type="numbering" w:default="1" w:styleId="NoList">
+    <w:name w:val="No List"/>
+    <w:uiPriority w:val="99"/>
+    <w:semiHidden/>
+    <w:unhideWhenUsed/>
+  </w:style>
+  <w:style w:type="table" w:customStyle="1" w:styleId="TableNormal1">
+    <w:name w:val="Table Normal1"/>
+    <w:tblPr>
+      <w:tblCellMar>
+        <w:top w:w="0" w:type="dxa"/>
+        <w:left w:w="0" w:type="dxa"/>
+        <w:bottom w:w="0" w:type="dxa"/>
+        <w:right w:w="0" w:type="dxa"/>
+      </w:tblCellMar>
+    </w:tblPr>
+  </w:style>
+  <w:style w:type="paragraph" w:styleId="Title">
+    <w:name w:val="Title"/>
+    <w:basedOn w:val="Normal"/>
+    <w:next w:val="Normal"/>
+    <w:uiPriority w:val="10"/>
+    <w:qFormat/>
+    <w:pPr>
+      <w:keepNext/>
+      <w:keepLines/>
+      <w:spacing w:after="60"/>
+    </w:pPr>
+    <w:rPr>
+      <w:sz w:val="52"/>
+      <w:szCs w:val="52"/>
+    </w:rPr>
+  </w:style>
+  <w:style w:type="paragraph" w:styleId="Subtitle">
+    <w:name w:val="Subtitle"/>
+    <w:basedOn w:val="Normal"/>
+    <w:next w:val="Normal"/>
+    <w:uiPriority w:val="11"/>
+    <w:qFormat/>
+    <w:pPr>
+      <w:keepNext/>
+      <w:keepLines/>
+      <w:spacing w:after="320"/>
+    </w:pPr>
+    <w:rPr>
+      <w:color w:val="666666"/>
+      <w:sz w:val="30"/>
+      <w:szCs w:val="30"/>
+    </w:rPr>
+  </w:style>
+  <w:style w:type="table" w:customStyle="1" w:styleId="a">
+    <w:basedOn w:val="TableNormal1"/>
+    <w:tblPr>
+      <w:tblStyleRowBandSize w:val="1"/>
+      <w:tblStyleColBandSize w:val="1"/>
+      <w:tblCellMar>
+        <w:top w:w="100" w:type="dxa"/>
+        <w:left w:w="100" w:type="dxa"/>
+        <w:bottom w:w="100" w:type="dxa"/>
+        <w:right w:w="100" w:type="dxa"/>
+      </w:tblCellMar>
+    </w:tblPr>
+  </w:style>
+  <w:style w:type="paragraph" w:styleId="BalloonText">
+    <w:name w:val="Balloon Text"/>
+    <w:basedOn w:val="Normal"/>
+    <w:link w:val="BalloonTextChar"/>
+    <w:uiPriority w:val="99"/>
+    <w:semiHidden/>
+    <w:unhideWhenUsed/>
+    <w:rsid w:val="009C06D1"/>
+    <w:pPr>
+      <w:spacing w:line="240" w:lineRule="auto"/>
+    </w:pPr>
+    <w:rPr>
+      <w:rFonts w:ascii="Tahoma" w:hAnsi="Tahoma" w:cs="Tahoma"/>
+      <w:sz w:val="16"/>
+      <w:szCs w:val="16"/>
+    </w:rPr>
+  </w:style>
+  <w:style w:type="character" w:customStyle="1" w:styleId="BalloonTextChar">
+    <w:name w:val="Balloon Text Char"/>
+    <w:basedOn w:val="DefaultParagraphFont"/>
+    <w:link w:val="BalloonText"/>
+    <w:uiPriority w:val="99"/>
+    <w:semiHidden/>
+    <w:rsid w:val="009C06D1"/>
+    <w:rPr>
+      <w:rFonts w:ascii="Tahoma" w:hAnsi="Tahoma" w:cs="Tahoma"/>
+      <w:sz w:val="16"/>
+      <w:szCs w:val="16"/>
+    </w:rPr>
   </w:style>
 </w:styles>
 </file>

</xml_diff>